<commit_message>
add java tech master
</commit_message>
<xml_diff>
--- a/NOTE/new word.docx
+++ b/NOTE/new word.docx
@@ -10664,6 +10664,298 @@
           <w:szCs w:val="27"/>
         </w:rPr>
         <w:t xml:space="preserve"> don ()</w:t>
+      </w:r>
+    </w:p>
+    <w:p>
+      <w:pPr>
+        <w:tabs>
+          <w:tab w:val="left" w:pos="3720"/>
+        </w:tabs>
+        <w:autoSpaceDE w:val="0"/>
+        <w:autoSpaceDN w:val="0"/>
+        <w:adjustRightInd w:val="0"/>
+        <w:rPr>
+          <w:rFonts w:ascii="Calibri" w:hAnsi="Calibri" w:cs="Calibri"/>
+          <w:color w:val="000000"/>
+          <w:sz w:val="27"/>
+          <w:szCs w:val="27"/>
+        </w:rPr>
+      </w:pPr>
+      <w:r>
+        <w:rPr>
+          <w:rFonts w:ascii="Calibri" w:hAnsi="Calibri" w:cs="Calibri"/>
+          <w:color w:val="000000"/>
+          <w:sz w:val="27"/>
+          <w:szCs w:val="27"/>
+        </w:rPr>
+        <w:t>Sensitive</w:t>
+      </w:r>
+      <w:r>
+        <w:rPr>
+          <w:rFonts w:ascii="Calibri" w:hAnsi="Calibri" w:cs="Calibri"/>
+          <w:color w:val="000000"/>
+          <w:sz w:val="27"/>
+          <w:szCs w:val="27"/>
+        </w:rPr>
+        <w:t xml:space="preserve">: </w:t>
+      </w:r>
+      <w:proofErr w:type="spellStart"/>
+      <w:r>
+        <w:rPr>
+          <w:rFonts w:ascii="Calibri" w:hAnsi="Calibri" w:cs="Calibri"/>
+          <w:color w:val="000000"/>
+          <w:sz w:val="27"/>
+          <w:szCs w:val="27"/>
+        </w:rPr>
+        <w:t>nhay</w:t>
+      </w:r>
+      <w:proofErr w:type="spellEnd"/>
+      <w:r>
+        <w:rPr>
+          <w:rFonts w:ascii="Calibri" w:hAnsi="Calibri" w:cs="Calibri"/>
+          <w:color w:val="000000"/>
+          <w:sz w:val="27"/>
+          <w:szCs w:val="27"/>
+        </w:rPr>
+        <w:t xml:space="preserve"> cam</w:t>
+      </w:r>
+    </w:p>
+    <w:p>
+      <w:pPr>
+        <w:tabs>
+          <w:tab w:val="left" w:pos="3720"/>
+        </w:tabs>
+        <w:autoSpaceDE w:val="0"/>
+        <w:autoSpaceDN w:val="0"/>
+        <w:adjustRightInd w:val="0"/>
+        <w:rPr>
+          <w:rFonts w:ascii="Calibri" w:hAnsi="Calibri" w:cs="Calibri"/>
+          <w:color w:val="000000"/>
+          <w:sz w:val="27"/>
+          <w:szCs w:val="27"/>
+        </w:rPr>
+      </w:pPr>
+      <w:r>
+        <w:rPr>
+          <w:rFonts w:ascii="Calibri" w:hAnsi="Calibri" w:cs="Calibri"/>
+          <w:color w:val="000000"/>
+          <w:sz w:val="27"/>
+          <w:szCs w:val="27"/>
+        </w:rPr>
+        <w:t>Related</w:t>
+      </w:r>
+      <w:r>
+        <w:rPr>
+          <w:rFonts w:ascii="Calibri" w:hAnsi="Calibri" w:cs="Calibri"/>
+          <w:color w:val="000000"/>
+          <w:sz w:val="27"/>
+          <w:szCs w:val="27"/>
+        </w:rPr>
+        <w:t xml:space="preserve">: lien </w:t>
+      </w:r>
+      <w:proofErr w:type="spellStart"/>
+      <w:r>
+        <w:rPr>
+          <w:rFonts w:ascii="Calibri" w:hAnsi="Calibri" w:cs="Calibri"/>
+          <w:color w:val="000000"/>
+          <w:sz w:val="27"/>
+          <w:szCs w:val="27"/>
+        </w:rPr>
+        <w:t>quan</w:t>
+      </w:r>
+      <w:proofErr w:type="gramStart"/>
+      <w:r>
+        <w:rPr>
+          <w:rFonts w:ascii="Calibri" w:hAnsi="Calibri" w:cs="Calibri"/>
+          <w:color w:val="000000"/>
+          <w:sz w:val="27"/>
+          <w:szCs w:val="27"/>
+        </w:rPr>
+        <w:t>,co</w:t>
+      </w:r>
+      <w:proofErr w:type="spellEnd"/>
+      <w:proofErr w:type="gramEnd"/>
+      <w:r>
+        <w:rPr>
+          <w:rFonts w:ascii="Calibri" w:hAnsi="Calibri" w:cs="Calibri"/>
+          <w:color w:val="000000"/>
+          <w:sz w:val="27"/>
+          <w:szCs w:val="27"/>
+        </w:rPr>
+        <w:t xml:space="preserve"> </w:t>
+      </w:r>
+      <w:proofErr w:type="spellStart"/>
+      <w:r>
+        <w:rPr>
+          <w:rFonts w:ascii="Calibri" w:hAnsi="Calibri" w:cs="Calibri"/>
+          <w:color w:val="000000"/>
+          <w:sz w:val="27"/>
+          <w:szCs w:val="27"/>
+        </w:rPr>
+        <w:t>dinh</w:t>
+      </w:r>
+      <w:proofErr w:type="spellEnd"/>
+      <w:r>
+        <w:rPr>
+          <w:rFonts w:ascii="Calibri" w:hAnsi="Calibri" w:cs="Calibri"/>
+          <w:color w:val="000000"/>
+          <w:sz w:val="27"/>
+          <w:szCs w:val="27"/>
+        </w:rPr>
+        <w:t xml:space="preserve"> dang</w:t>
+      </w:r>
+    </w:p>
+    <w:p>
+      <w:pPr>
+        <w:tabs>
+          <w:tab w:val="left" w:pos="3720"/>
+        </w:tabs>
+        <w:autoSpaceDE w:val="0"/>
+        <w:autoSpaceDN w:val="0"/>
+        <w:adjustRightInd w:val="0"/>
+        <w:rPr>
+          <w:rFonts w:ascii="Calibri" w:hAnsi="Calibri" w:cs="Calibri"/>
+          <w:color w:val="000000"/>
+          <w:sz w:val="27"/>
+          <w:szCs w:val="27"/>
+        </w:rPr>
+      </w:pPr>
+      <w:r>
+        <w:rPr>
+          <w:rFonts w:ascii="Calibri" w:hAnsi="Calibri" w:cs="Calibri"/>
+          <w:color w:val="000000"/>
+          <w:sz w:val="27"/>
+          <w:szCs w:val="27"/>
+        </w:rPr>
+        <w:t>Divided</w:t>
+      </w:r>
+      <w:r>
+        <w:rPr>
+          <w:rFonts w:ascii="Calibri" w:hAnsi="Calibri" w:cs="Calibri"/>
+          <w:color w:val="000000"/>
+          <w:sz w:val="27"/>
+          <w:szCs w:val="27"/>
+        </w:rPr>
+        <w:t xml:space="preserve">: </w:t>
+      </w:r>
+      <w:proofErr w:type="spellStart"/>
+      <w:r>
+        <w:rPr>
+          <w:rFonts w:ascii="Calibri" w:hAnsi="Calibri" w:cs="Calibri"/>
+          <w:color w:val="000000"/>
+          <w:sz w:val="27"/>
+          <w:szCs w:val="27"/>
+        </w:rPr>
+        <w:t>chia</w:t>
+      </w:r>
+      <w:proofErr w:type="gramStart"/>
+      <w:r>
+        <w:rPr>
+          <w:rFonts w:ascii="Calibri" w:hAnsi="Calibri" w:cs="Calibri"/>
+          <w:color w:val="000000"/>
+          <w:sz w:val="27"/>
+          <w:szCs w:val="27"/>
+        </w:rPr>
+        <w:t>,phan</w:t>
+      </w:r>
+      <w:proofErr w:type="spellEnd"/>
+      <w:proofErr w:type="gramEnd"/>
+      <w:r>
+        <w:rPr>
+          <w:rFonts w:ascii="Calibri" w:hAnsi="Calibri" w:cs="Calibri"/>
+          <w:color w:val="000000"/>
+          <w:sz w:val="27"/>
+          <w:szCs w:val="27"/>
+        </w:rPr>
+        <w:t xml:space="preserve"> chia</w:t>
+      </w:r>
+    </w:p>
+    <w:p>
+      <w:pPr>
+        <w:tabs>
+          <w:tab w:val="left" w:pos="3720"/>
+        </w:tabs>
+        <w:autoSpaceDE w:val="0"/>
+        <w:autoSpaceDN w:val="0"/>
+        <w:adjustRightInd w:val="0"/>
+        <w:rPr>
+          <w:rFonts w:ascii="Calibri" w:hAnsi="Calibri" w:cs="Calibri"/>
+          <w:color w:val="000000"/>
+          <w:sz w:val="27"/>
+          <w:szCs w:val="27"/>
+        </w:rPr>
+      </w:pPr>
+      <w:r>
+        <w:rPr>
+          <w:rFonts w:ascii="Calibri" w:hAnsi="Calibri" w:cs="Calibri"/>
+          <w:color w:val="000000"/>
+          <w:sz w:val="27"/>
+          <w:szCs w:val="27"/>
+        </w:rPr>
+        <w:t>Prewritten</w:t>
+      </w:r>
+      <w:r>
+        <w:rPr>
+          <w:rFonts w:ascii="Calibri" w:hAnsi="Calibri" w:cs="Calibri"/>
+          <w:color w:val="000000"/>
+          <w:sz w:val="27"/>
+          <w:szCs w:val="27"/>
+        </w:rPr>
+        <w:t xml:space="preserve">: </w:t>
+      </w:r>
+      <w:proofErr w:type="spellStart"/>
+      <w:r>
+        <w:rPr>
+          <w:rFonts w:ascii="Calibri" w:hAnsi="Calibri" w:cs="Calibri"/>
+          <w:color w:val="000000"/>
+          <w:sz w:val="27"/>
+          <w:szCs w:val="27"/>
+        </w:rPr>
+        <w:t>viet</w:t>
+      </w:r>
+      <w:proofErr w:type="spellEnd"/>
+      <w:r>
+        <w:rPr>
+          <w:rFonts w:ascii="Calibri" w:hAnsi="Calibri" w:cs="Calibri"/>
+          <w:color w:val="000000"/>
+          <w:sz w:val="27"/>
+          <w:szCs w:val="27"/>
+        </w:rPr>
+        <w:t xml:space="preserve"> san</w:t>
+      </w:r>
+    </w:p>
+    <w:p>
+      <w:pPr>
+        <w:tabs>
+          <w:tab w:val="left" w:pos="3720"/>
+        </w:tabs>
+        <w:autoSpaceDE w:val="0"/>
+        <w:autoSpaceDN w:val="0"/>
+        <w:adjustRightInd w:val="0"/>
+        <w:rPr>
+          <w:rFonts w:ascii="Calibri" w:hAnsi="Calibri" w:cs="Calibri"/>
+          <w:color w:val="000000"/>
+          <w:sz w:val="27"/>
+          <w:szCs w:val="27"/>
+        </w:rPr>
+      </w:pPr>
+      <w:r>
+        <w:rPr>
+          <w:rFonts w:ascii="Calibri" w:hAnsi="Calibri" w:cs="Calibri"/>
+          <w:color w:val="000000"/>
+          <w:sz w:val="27"/>
+          <w:szCs w:val="27"/>
+        </w:rPr>
+        <w:t>Honk</w:t>
+      </w:r>
+      <w:r>
+        <w:rPr>
+          <w:rFonts w:ascii="Calibri" w:hAnsi="Calibri" w:cs="Calibri"/>
+          <w:color w:val="000000"/>
+          <w:sz w:val="27"/>
+          <w:szCs w:val="27"/>
+        </w:rPr>
+        <w:t>: bam coi</w:t>
       </w:r>
       <w:bookmarkStart w:id="0" w:name="_GoBack"/>
       <w:bookmarkEnd w:id="0"/>

</xml_diff>

<commit_message>
add java than trieu
</commit_message>
<xml_diff>
--- a/NOTE/new word.docx
+++ b/NOTE/new word.docx
@@ -10258,82 +10258,236 @@
         <w:autoSpaceDN w:val="0"/>
         <w:adjustRightInd w:val="0"/>
       </w:pPr>
-    </w:p>
-    <w:p>
-      <w:pPr>
-        <w:autoSpaceDE w:val="0"/>
-        <w:autoSpaceDN w:val="0"/>
-        <w:adjustRightInd w:val="0"/>
-      </w:pPr>
+      <w:r>
+        <w:t xml:space="preserve">Pretty: </w:t>
+      </w:r>
+      <w:proofErr w:type="spellStart"/>
+      <w:r>
+        <w:t>dep</w:t>
+      </w:r>
+      <w:proofErr w:type="gramStart"/>
+      <w:r>
+        <w:t>,de</w:t>
+      </w:r>
+      <w:proofErr w:type="spellEnd"/>
+      <w:proofErr w:type="gramEnd"/>
+      <w:r>
+        <w:t xml:space="preserve"> </w:t>
+      </w:r>
+      <w:proofErr w:type="spellStart"/>
+      <w:r>
+        <w:t>thuong</w:t>
+      </w:r>
+      <w:proofErr w:type="spellEnd"/>
+    </w:p>
+    <w:p>
+      <w:pPr>
+        <w:autoSpaceDE w:val="0"/>
+        <w:autoSpaceDN w:val="0"/>
+        <w:adjustRightInd w:val="0"/>
+      </w:pPr>
+      <w:r>
+        <w:t>Odd: so le</w:t>
+      </w:r>
+    </w:p>
+    <w:p>
+      <w:pPr>
+        <w:autoSpaceDE w:val="0"/>
+        <w:autoSpaceDN w:val="0"/>
+        <w:adjustRightInd w:val="0"/>
+      </w:pPr>
+      <w:r>
+        <w:t xml:space="preserve">Interaction: </w:t>
+      </w:r>
+      <w:proofErr w:type="spellStart"/>
+      <w:r>
+        <w:t>su</w:t>
+      </w:r>
+      <w:proofErr w:type="spellEnd"/>
+      <w:r>
+        <w:t xml:space="preserve"> </w:t>
+      </w:r>
+      <w:proofErr w:type="spellStart"/>
+      <w:r>
+        <w:t>tuong</w:t>
+      </w:r>
+      <w:proofErr w:type="spellEnd"/>
+      <w:r>
+        <w:t xml:space="preserve"> </w:t>
+      </w:r>
+      <w:proofErr w:type="gramStart"/>
+      <w:r>
+        <w:t>tac</w:t>
+      </w:r>
+      <w:proofErr w:type="gramEnd"/>
+    </w:p>
+    <w:p>
+      <w:pPr>
+        <w:autoSpaceDE w:val="0"/>
+        <w:autoSpaceDN w:val="0"/>
+        <w:adjustRightInd w:val="0"/>
+      </w:pPr>
+      <w:r>
+        <w:t xml:space="preserve">Intact: </w:t>
+      </w:r>
+      <w:proofErr w:type="spellStart"/>
+      <w:proofErr w:type="gramStart"/>
+      <w:r>
+        <w:t>nguyen</w:t>
+      </w:r>
+      <w:proofErr w:type="spellEnd"/>
+      <w:proofErr w:type="gramEnd"/>
+      <w:r>
+        <w:t xml:space="preserve"> </w:t>
+      </w:r>
+      <w:proofErr w:type="spellStart"/>
+      <w:r>
+        <w:t>ven</w:t>
+      </w:r>
+      <w:proofErr w:type="spellEnd"/>
+    </w:p>
+    <w:p>
+      <w:pPr>
+        <w:autoSpaceDE w:val="0"/>
+        <w:autoSpaceDN w:val="0"/>
+        <w:adjustRightInd w:val="0"/>
+      </w:pPr>
+      <w:r>
+        <w:t>Asset: tai san</w:t>
+      </w:r>
+    </w:p>
+    <w:p>
+      <w:pPr>
+        <w:autoSpaceDE w:val="0"/>
+        <w:autoSpaceDN w:val="0"/>
+        <w:adjustRightInd w:val="0"/>
+      </w:pPr>
+    </w:p>
+    <w:p>
+      <w:pPr>
+        <w:autoSpaceDE w:val="0"/>
+        <w:autoSpaceDN w:val="0"/>
+        <w:adjustRightInd w:val="0"/>
+      </w:pPr>
+    </w:p>
+    <w:p>
+      <w:pPr>
+        <w:autoSpaceDE w:val="0"/>
+        <w:autoSpaceDN w:val="0"/>
+        <w:adjustRightInd w:val="0"/>
+      </w:pPr>
+      <w:proofErr w:type="spellStart"/>
+      <w:proofErr w:type="gramStart"/>
+      <w:r>
+        <w:t>axios</w:t>
+      </w:r>
+      <w:proofErr w:type="spellEnd"/>
+      <w:proofErr w:type="gramEnd"/>
+      <w:r>
+        <w:t xml:space="preserve"> </w:t>
+      </w:r>
+      <w:proofErr w:type="spellStart"/>
+      <w:r>
+        <w:t>reactJS,componentDidMount</w:t>
+      </w:r>
+      <w:proofErr w:type="spellEnd"/>
+    </w:p>
+    <w:p>
+      <w:pPr>
+        <w:autoSpaceDE w:val="0"/>
+        <w:autoSpaceDN w:val="0"/>
+        <w:adjustRightInd w:val="0"/>
+      </w:pPr>
+      <w:proofErr w:type="gramStart"/>
+      <w:r>
+        <w:t>angular :</w:t>
+      </w:r>
+      <w:proofErr w:type="gramEnd"/>
+      <w:r>
+        <w:t xml:space="preserve"> Input</w:t>
+      </w:r>
+    </w:p>
+    <w:p>
+      <w:pPr>
+        <w:autoSpaceDE w:val="0"/>
+        <w:autoSpaceDN w:val="0"/>
+        <w:adjustRightInd w:val="0"/>
+      </w:pPr>
+      <w:proofErr w:type="gramStart"/>
+      <w:r>
+        <w:t>bound</w:t>
+      </w:r>
+      <w:proofErr w:type="gramEnd"/>
+      <w:r>
+        <w:t xml:space="preserve">: rang </w:t>
+      </w:r>
+      <w:proofErr w:type="spellStart"/>
+      <w:r>
+        <w:t>buoc</w:t>
+      </w:r>
+      <w:proofErr w:type="spellEnd"/>
+    </w:p>
+    <w:p>
+      <w:pPr>
+        <w:autoSpaceDE w:val="0"/>
+        <w:autoSpaceDN w:val="0"/>
+        <w:adjustRightInd w:val="0"/>
+      </w:pPr>
+      <w:r>
+        <w:t>subtract</w:t>
+      </w:r>
+      <w:r>
+        <w:t xml:space="preserve">: </w:t>
+      </w:r>
+      <w:proofErr w:type="spellStart"/>
+      <w:r>
+        <w:t>phep</w:t>
+      </w:r>
+      <w:proofErr w:type="spellEnd"/>
+      <w:r>
+        <w:t xml:space="preserve"> </w:t>
+      </w:r>
+      <w:proofErr w:type="spellStart"/>
+      <w:r>
+        <w:t>tru</w:t>
+      </w:r>
       <w:bookmarkStart w:id="0" w:name="_GoBack"/>
       <w:bookmarkEnd w:id="0"/>
-    </w:p>
-    <w:p>
-      <w:pPr>
-        <w:autoSpaceDE w:val="0"/>
-        <w:autoSpaceDN w:val="0"/>
-        <w:adjustRightInd w:val="0"/>
-      </w:pPr>
-      <w:proofErr w:type="spellStart"/>
+      <w:proofErr w:type="spellEnd"/>
+    </w:p>
+    <w:p>
+      <w:pPr>
+        <w:autoSpaceDE w:val="0"/>
+        <w:autoSpaceDN w:val="0"/>
+        <w:adjustRightInd w:val="0"/>
+        <w:rPr>
+          <w:rFonts w:ascii="Calibri" w:hAnsi="Calibri" w:cs="Calibri"/>
+          <w:color w:val="000000"/>
+          <w:sz w:val="27"/>
+          <w:szCs w:val="27"/>
+        </w:rPr>
+      </w:pPr>
+    </w:p>
+    <w:p>
+      <w:pPr>
+        <w:autoSpaceDE w:val="0"/>
+        <w:autoSpaceDN w:val="0"/>
+        <w:adjustRightInd w:val="0"/>
+        <w:rPr>
+          <w:rFonts w:ascii="Calibri" w:hAnsi="Calibri" w:cs="Calibri"/>
+          <w:color w:val="000000"/>
+          <w:sz w:val="27"/>
+          <w:szCs w:val="27"/>
+        </w:rPr>
+      </w:pPr>
       <w:proofErr w:type="gramStart"/>
       <w:r>
-        <w:t>axios</w:t>
-      </w:r>
-      <w:proofErr w:type="spellEnd"/>
-      <w:proofErr w:type="gramEnd"/>
-      <w:r>
-        <w:t xml:space="preserve"> </w:t>
-      </w:r>
-      <w:proofErr w:type="spellStart"/>
-      <w:r>
-        <w:t>reactJS,componentDidMount</w:t>
-      </w:r>
-      <w:proofErr w:type="spellEnd"/>
-    </w:p>
-    <w:p>
-      <w:pPr>
-        <w:autoSpaceDE w:val="0"/>
-        <w:autoSpaceDN w:val="0"/>
-        <w:adjustRightInd w:val="0"/>
-      </w:pPr>
-      <w:r>
-        <w:t>angular : Input</w:t>
-      </w:r>
-    </w:p>
-    <w:p>
-      <w:pPr>
-        <w:autoSpaceDE w:val="0"/>
-        <w:autoSpaceDN w:val="0"/>
-        <w:adjustRightInd w:val="0"/>
         <w:rPr>
           <w:rFonts w:ascii="Calibri" w:hAnsi="Calibri" w:cs="Calibri"/>
           <w:color w:val="000000"/>
           <w:sz w:val="27"/>
           <w:szCs w:val="27"/>
         </w:rPr>
-      </w:pPr>
-    </w:p>
-    <w:p>
-      <w:pPr>
-        <w:autoSpaceDE w:val="0"/>
-        <w:autoSpaceDN w:val="0"/>
-        <w:adjustRightInd w:val="0"/>
-        <w:rPr>
-          <w:rFonts w:ascii="Calibri" w:hAnsi="Calibri" w:cs="Calibri"/>
-          <w:color w:val="000000"/>
-          <w:sz w:val="27"/>
-          <w:szCs w:val="27"/>
-        </w:rPr>
-      </w:pPr>
-      <w:proofErr w:type="gramStart"/>
-      <w:r>
-        <w:rPr>
-          <w:rFonts w:ascii="Calibri" w:hAnsi="Calibri" w:cs="Calibri"/>
-          <w:color w:val="000000"/>
-          <w:sz w:val="27"/>
-          <w:szCs w:val="27"/>
-        </w:rPr>
-        <w:lastRenderedPageBreak/>
         <w:t>bug :</w:t>
       </w:r>
       <w:proofErr w:type="gramEnd"/>
@@ -11270,6 +11424,7 @@
     </w:p>
     <w:p>
       <w:r>
+        <w:lastRenderedPageBreak/>
         <w:t>1-</w:t>
       </w:r>
       <w:r>
@@ -11754,7 +11909,6 @@
     </w:p>
     <w:p>
       <w:r>
-        <w:lastRenderedPageBreak/>
         <w:t xml:space="preserve">5-Angular: </w:t>
       </w:r>
       <w:proofErr w:type="spellStart"/>

</xml_diff>

<commit_message>
appends new words ex
</commit_message>
<xml_diff>
--- a/NOTE/new word.docx
+++ b/NOTE/new word.docx
@@ -10511,396 +10511,614 @@
         <w:autoSpaceDN w:val="0"/>
         <w:adjustRightInd w:val="0"/>
       </w:pPr>
+      <w:r>
+        <w:t xml:space="preserve">21 </w:t>
+      </w:r>
+      <w:r>
+        <w:t xml:space="preserve">Pretty: </w:t>
+      </w:r>
+      <w:proofErr w:type="spellStart"/>
+      <w:r>
+        <w:t>dep</w:t>
+      </w:r>
+      <w:r>
+        <w:t>,de</w:t>
+      </w:r>
+      <w:proofErr w:type="spellEnd"/>
+      <w:r>
+        <w:t xml:space="preserve"> </w:t>
+      </w:r>
+      <w:proofErr w:type="spellStart"/>
+      <w:r>
+        <w:t>thuong</w:t>
+      </w:r>
+      <w:proofErr w:type="spellEnd"/>
+    </w:p>
+    <w:p>
+      <w:pPr>
+        <w:autoSpaceDE w:val="0"/>
+        <w:autoSpaceDN w:val="0"/>
+        <w:adjustRightInd w:val="0"/>
+      </w:pPr>
+      <w:proofErr w:type="gramStart"/>
+      <w:r>
+        <w:t>22</w:t>
+      </w:r>
+      <w:proofErr w:type="gramEnd"/>
+      <w:r>
+        <w:t xml:space="preserve"> </w:t>
+      </w:r>
+      <w:r>
+        <w:t>Odd: so le</w:t>
+      </w:r>
+    </w:p>
+    <w:p>
+      <w:pPr>
+        <w:autoSpaceDE w:val="0"/>
+        <w:autoSpaceDN w:val="0"/>
+        <w:adjustRightInd w:val="0"/>
+      </w:pPr>
+      <w:r>
+        <w:t xml:space="preserve">23 </w:t>
+      </w:r>
+      <w:r>
+        <w:t xml:space="preserve">Interaction: </w:t>
+      </w:r>
+      <w:proofErr w:type="spellStart"/>
+      <w:r>
+        <w:t>su</w:t>
+      </w:r>
+      <w:proofErr w:type="spellEnd"/>
+      <w:r>
+        <w:t xml:space="preserve"> </w:t>
+      </w:r>
+      <w:proofErr w:type="spellStart"/>
+      <w:r>
+        <w:t>tuong</w:t>
+      </w:r>
+      <w:proofErr w:type="spellEnd"/>
+      <w:r>
+        <w:t xml:space="preserve"> </w:t>
+      </w:r>
+      <w:proofErr w:type="gramStart"/>
+      <w:r>
+        <w:t>tac</w:t>
+      </w:r>
+      <w:proofErr w:type="gramEnd"/>
+    </w:p>
+    <w:p>
+      <w:pPr>
+        <w:autoSpaceDE w:val="0"/>
+        <w:autoSpaceDN w:val="0"/>
+        <w:adjustRightInd w:val="0"/>
+      </w:pPr>
+      <w:r>
+        <w:t xml:space="preserve">24 </w:t>
+      </w:r>
+      <w:r>
+        <w:t xml:space="preserve">Intact: </w:t>
+      </w:r>
+      <w:proofErr w:type="spellStart"/>
+      <w:proofErr w:type="gramStart"/>
+      <w:r>
+        <w:t>nguyen</w:t>
+      </w:r>
+      <w:proofErr w:type="spellEnd"/>
+      <w:proofErr w:type="gramEnd"/>
+      <w:r>
+        <w:t xml:space="preserve"> </w:t>
+      </w:r>
+      <w:proofErr w:type="spellStart"/>
+      <w:r>
+        <w:t>ven</w:t>
+      </w:r>
+      <w:proofErr w:type="spellEnd"/>
+    </w:p>
+    <w:p>
+      <w:pPr>
+        <w:autoSpaceDE w:val="0"/>
+        <w:autoSpaceDN w:val="0"/>
+        <w:adjustRightInd w:val="0"/>
+      </w:pPr>
+      <w:r>
+        <w:t xml:space="preserve">25 </w:t>
+      </w:r>
+      <w:r>
+        <w:t xml:space="preserve">Asset: </w:t>
+      </w:r>
+      <w:proofErr w:type="gramStart"/>
+      <w:r>
+        <w:t>tai</w:t>
+      </w:r>
+      <w:proofErr w:type="gramEnd"/>
+      <w:r>
+        <w:t xml:space="preserve"> san</w:t>
+      </w:r>
+    </w:p>
+    <w:p>
+      <w:pPr>
+        <w:autoSpaceDE w:val="0"/>
+        <w:autoSpaceDN w:val="0"/>
+        <w:adjustRightInd w:val="0"/>
+      </w:pPr>
+      <w:proofErr w:type="gramStart"/>
+      <w:r>
+        <w:t>26</w:t>
+      </w:r>
+      <w:proofErr w:type="gramEnd"/>
+      <w:r>
+        <w:t xml:space="preserve"> </w:t>
+      </w:r>
+      <w:r>
+        <w:t>bound</w:t>
+      </w:r>
+      <w:r>
+        <w:t xml:space="preserve">: rang </w:t>
+      </w:r>
+      <w:proofErr w:type="spellStart"/>
+      <w:r>
+        <w:t>buoc</w:t>
+      </w:r>
+      <w:proofErr w:type="spellEnd"/>
+    </w:p>
+    <w:p>
+      <w:pPr>
+        <w:autoSpaceDE w:val="0"/>
+        <w:autoSpaceDN w:val="0"/>
+        <w:adjustRightInd w:val="0"/>
+      </w:pPr>
+      <w:r>
+        <w:t xml:space="preserve">27 </w:t>
+      </w:r>
+      <w:proofErr w:type="gramStart"/>
+      <w:r>
+        <w:t>subtract</w:t>
+      </w:r>
+      <w:r>
+        <w:t>:</w:t>
+      </w:r>
+      <w:proofErr w:type="gramEnd"/>
+      <w:r>
+        <w:t xml:space="preserve"> </w:t>
+      </w:r>
+      <w:proofErr w:type="spellStart"/>
+      <w:r>
+        <w:t>phep</w:t>
+      </w:r>
+      <w:proofErr w:type="spellEnd"/>
+      <w:r>
+        <w:t xml:space="preserve"> </w:t>
+      </w:r>
+      <w:proofErr w:type="spellStart"/>
+      <w:r>
+        <w:t>tru</w:t>
+      </w:r>
+      <w:proofErr w:type="spellEnd"/>
+    </w:p>
+    <w:p>
+      <w:pPr>
+        <w:autoSpaceDE w:val="0"/>
+        <w:autoSpaceDN w:val="0"/>
+        <w:adjustRightInd w:val="0"/>
+      </w:pPr>
+      <w:proofErr w:type="gramStart"/>
+      <w:r>
+        <w:t>28</w:t>
+      </w:r>
+      <w:proofErr w:type="gramEnd"/>
+      <w:r>
+        <w:t xml:space="preserve"> </w:t>
+      </w:r>
+      <w:r>
+        <w:t xml:space="preserve">toggle: </w:t>
+      </w:r>
+      <w:proofErr w:type="spellStart"/>
+      <w:r>
+        <w:t>chuyen</w:t>
+      </w:r>
+      <w:proofErr w:type="spellEnd"/>
+      <w:r>
+        <w:t xml:space="preserve"> </w:t>
+      </w:r>
+      <w:proofErr w:type="spellStart"/>
+      <w:r>
+        <w:t>doi</w:t>
+      </w:r>
+      <w:proofErr w:type="spellEnd"/>
+    </w:p>
+    <w:p>
+      <w:pPr>
+        <w:autoSpaceDE w:val="0"/>
+        <w:autoSpaceDN w:val="0"/>
+        <w:adjustRightInd w:val="0"/>
+      </w:pPr>
+      <w:r>
+        <w:t xml:space="preserve">29 </w:t>
+      </w:r>
+      <w:r>
+        <w:t xml:space="preserve">heat: </w:t>
+      </w:r>
+      <w:proofErr w:type="spellStart"/>
+      <w:r>
+        <w:t>nhiet</w:t>
+      </w:r>
+      <w:proofErr w:type="gramStart"/>
+      <w:r>
+        <w:t>,nhiet</w:t>
+      </w:r>
+      <w:proofErr w:type="spellEnd"/>
+      <w:proofErr w:type="gramEnd"/>
+      <w:r>
+        <w:t xml:space="preserve"> do</w:t>
+      </w:r>
+    </w:p>
+    <w:p>
+      <w:pPr>
+        <w:autoSpaceDE w:val="0"/>
+        <w:autoSpaceDN w:val="0"/>
+        <w:adjustRightInd w:val="0"/>
+      </w:pPr>
+      <w:r>
+        <w:t xml:space="preserve">30 </w:t>
+      </w:r>
+      <w:r>
+        <w:t xml:space="preserve">throw: </w:t>
+      </w:r>
+      <w:proofErr w:type="spellStart"/>
+      <w:r>
+        <w:t>phi</w:t>
+      </w:r>
+      <w:proofErr w:type="gramStart"/>
+      <w:r>
+        <w:t>,nem</w:t>
+      </w:r>
+      <w:proofErr w:type="spellEnd"/>
+      <w:proofErr w:type="gramEnd"/>
+    </w:p>
+    <w:p>
+      <w:pPr>
+        <w:autoSpaceDE w:val="0"/>
+        <w:autoSpaceDN w:val="0"/>
+        <w:adjustRightInd w:val="0"/>
+      </w:pPr>
+      <w:proofErr w:type="gramStart"/>
+      <w:r>
+        <w:t>31</w:t>
+      </w:r>
+      <w:proofErr w:type="gramEnd"/>
+      <w:r>
+        <w:t xml:space="preserve"> </w:t>
+      </w:r>
+      <w:r>
+        <w:t xml:space="preserve">decimal: </w:t>
+      </w:r>
+      <w:proofErr w:type="spellStart"/>
+      <w:r>
+        <w:t>thap</w:t>
+      </w:r>
+      <w:proofErr w:type="spellEnd"/>
+      <w:r>
+        <w:t xml:space="preserve"> phan</w:t>
+      </w:r>
+    </w:p>
+    <w:p>
+      <w:pPr>
+        <w:autoSpaceDE w:val="0"/>
+        <w:autoSpaceDN w:val="0"/>
+        <w:adjustRightInd w:val="0"/>
+      </w:pPr>
+      <w:proofErr w:type="gramStart"/>
+      <w:r>
+        <w:t>32</w:t>
+      </w:r>
+      <w:proofErr w:type="gramEnd"/>
+      <w:r>
+        <w:t xml:space="preserve"> </w:t>
+      </w:r>
+      <w:proofErr w:type="spellStart"/>
+      <w:r>
+        <w:t>util</w:t>
+      </w:r>
+      <w:proofErr w:type="spellEnd"/>
+      <w:r>
+        <w:t xml:space="preserve">: </w:t>
+      </w:r>
+      <w:proofErr w:type="spellStart"/>
+      <w:r>
+        <w:t>su</w:t>
+      </w:r>
+      <w:proofErr w:type="spellEnd"/>
+      <w:r>
+        <w:t xml:space="preserve"> dung</w:t>
+      </w:r>
+    </w:p>
+    <w:p>
+      <w:pPr>
+        <w:autoSpaceDE w:val="0"/>
+        <w:autoSpaceDN w:val="0"/>
+        <w:adjustRightInd w:val="0"/>
+      </w:pPr>
+      <w:proofErr w:type="gramStart"/>
+      <w:r>
+        <w:t>33</w:t>
+      </w:r>
+      <w:proofErr w:type="gramEnd"/>
+      <w:r>
+        <w:t xml:space="preserve"> </w:t>
+      </w:r>
+      <w:r>
+        <w:t>parse</w:t>
+      </w:r>
+      <w:r>
+        <w:t xml:space="preserve">: phan </w:t>
+      </w:r>
+      <w:proofErr w:type="spellStart"/>
+      <w:r>
+        <w:t>tich</w:t>
+      </w:r>
+      <w:proofErr w:type="spellEnd"/>
+      <w:r>
+        <w:t xml:space="preserve"> cu </w:t>
+      </w:r>
+      <w:proofErr w:type="spellStart"/>
+      <w:r>
+        <w:t>phap</w:t>
+      </w:r>
+      <w:proofErr w:type="spellEnd"/>
+    </w:p>
+    <w:p>
+      <w:pPr>
+        <w:autoSpaceDE w:val="0"/>
+        <w:autoSpaceDN w:val="0"/>
+        <w:adjustRightInd w:val="0"/>
+      </w:pPr>
+      <w:r>
+        <w:t xml:space="preserve">34 </w:t>
+      </w:r>
+      <w:proofErr w:type="gramStart"/>
+      <w:r>
+        <w:t>specify</w:t>
+      </w:r>
+      <w:r>
+        <w:t>:</w:t>
+      </w:r>
+      <w:proofErr w:type="gramEnd"/>
+      <w:r>
+        <w:t xml:space="preserve"> </w:t>
+      </w:r>
+      <w:proofErr w:type="spellStart"/>
+      <w:r>
+        <w:t>xac</w:t>
+      </w:r>
+      <w:proofErr w:type="spellEnd"/>
+      <w:r>
+        <w:t xml:space="preserve"> </w:t>
+      </w:r>
+      <w:proofErr w:type="spellStart"/>
+      <w:r>
+        <w:t>dinh</w:t>
+      </w:r>
+      <w:proofErr w:type="spellEnd"/>
+    </w:p>
+    <w:p>
+      <w:pPr>
+        <w:autoSpaceDE w:val="0"/>
+        <w:autoSpaceDN w:val="0"/>
+        <w:adjustRightInd w:val="0"/>
+      </w:pPr>
+      <w:proofErr w:type="gramStart"/>
+      <w:r>
+        <w:t>Ensure</w:t>
+      </w:r>
+      <w:r>
+        <w:t>:</w:t>
+      </w:r>
+      <w:proofErr w:type="gramEnd"/>
+      <w:r>
+        <w:t xml:space="preserve"> dam </w:t>
+      </w:r>
+      <w:proofErr w:type="spellStart"/>
+      <w:r>
+        <w:t>bao</w:t>
+      </w:r>
+      <w:proofErr w:type="spellEnd"/>
+    </w:p>
+    <w:p>
+      <w:pPr>
+        <w:autoSpaceDE w:val="0"/>
+        <w:autoSpaceDN w:val="0"/>
+        <w:adjustRightInd w:val="0"/>
+      </w:pPr>
+      <w:r>
+        <w:t>Literature</w:t>
+      </w:r>
+      <w:r>
+        <w:t xml:space="preserve">: van </w:t>
+      </w:r>
+      <w:proofErr w:type="spellStart"/>
+      <w:r>
+        <w:t>chuong</w:t>
+      </w:r>
+      <w:proofErr w:type="spellEnd"/>
+    </w:p>
+    <w:p>
+      <w:pPr>
+        <w:autoSpaceDE w:val="0"/>
+        <w:autoSpaceDN w:val="0"/>
+        <w:adjustRightInd w:val="0"/>
+      </w:pPr>
+      <w:r>
+        <w:t>Fortune</w:t>
+      </w:r>
+      <w:r>
+        <w:t xml:space="preserve">: so </w:t>
+      </w:r>
+      <w:proofErr w:type="spellStart"/>
+      <w:r>
+        <w:t>menh</w:t>
+      </w:r>
+      <w:proofErr w:type="gramStart"/>
+      <w:r>
+        <w:t>,van</w:t>
+      </w:r>
+      <w:proofErr w:type="spellEnd"/>
+      <w:proofErr w:type="gramEnd"/>
+      <w:r>
+        <w:t xml:space="preserve"> </w:t>
+      </w:r>
+      <w:proofErr w:type="spellStart"/>
+      <w:r>
+        <w:t>mang</w:t>
+      </w:r>
+      <w:proofErr w:type="spellEnd"/>
+    </w:p>
+    <w:p>
+      <w:pPr>
+        <w:autoSpaceDE w:val="0"/>
+        <w:autoSpaceDN w:val="0"/>
+        <w:adjustRightInd w:val="0"/>
+      </w:pPr>
+      <w:proofErr w:type="gramStart"/>
+      <w:r>
+        <w:t>Resume</w:t>
+      </w:r>
+      <w:r>
+        <w:t>:</w:t>
+      </w:r>
+      <w:proofErr w:type="gramEnd"/>
+      <w:r>
+        <w:t xml:space="preserve"> so </w:t>
+      </w:r>
+      <w:proofErr w:type="spellStart"/>
+      <w:r>
+        <w:t>yeu</w:t>
+      </w:r>
+      <w:proofErr w:type="spellEnd"/>
+      <w:r>
+        <w:t xml:space="preserve"> li lich</w:t>
+      </w:r>
+    </w:p>
+    <w:p>
+      <w:pPr>
+        <w:autoSpaceDE w:val="0"/>
+        <w:autoSpaceDN w:val="0"/>
+        <w:adjustRightInd w:val="0"/>
+      </w:pPr>
+      <w:r>
+        <w:t>Conclusive</w:t>
+      </w:r>
+      <w:r>
+        <w:t xml:space="preserve">: </w:t>
+      </w:r>
+      <w:proofErr w:type="spellStart"/>
+      <w:r>
+        <w:t>ket</w:t>
+      </w:r>
+      <w:proofErr w:type="spellEnd"/>
+      <w:r>
+        <w:t xml:space="preserve"> </w:t>
+      </w:r>
+      <w:proofErr w:type="spellStart"/>
+      <w:r>
+        <w:t>luan</w:t>
+      </w:r>
+      <w:proofErr w:type="spellEnd"/>
+    </w:p>
+    <w:p>
+      <w:pPr>
+        <w:autoSpaceDE w:val="0"/>
+        <w:autoSpaceDN w:val="0"/>
+        <w:adjustRightInd w:val="0"/>
+      </w:pPr>
+      <w:r>
+        <w:t>Doubt</w:t>
+      </w:r>
+      <w:r>
+        <w:t xml:space="preserve">: </w:t>
+      </w:r>
+      <w:proofErr w:type="spellStart"/>
+      <w:r>
+        <w:t>nghi</w:t>
+      </w:r>
+      <w:proofErr w:type="spellEnd"/>
+      <w:r>
+        <w:t xml:space="preserve"> </w:t>
+      </w:r>
+      <w:proofErr w:type="spellStart"/>
+      <w:r>
+        <w:t>ngo</w:t>
+      </w:r>
+      <w:proofErr w:type="spellEnd"/>
+    </w:p>
+    <w:p>
+      <w:pPr>
+        <w:autoSpaceDE w:val="0"/>
+        <w:autoSpaceDN w:val="0"/>
+        <w:adjustRightInd w:val="0"/>
+      </w:pPr>
+      <w:r>
+        <w:t>Feature</w:t>
+      </w:r>
+      <w:r>
+        <w:t xml:space="preserve">: </w:t>
+      </w:r>
+      <w:proofErr w:type="spellStart"/>
+      <w:r>
+        <w:t>dac</w:t>
+      </w:r>
+      <w:proofErr w:type="spellEnd"/>
+      <w:r>
+        <w:t xml:space="preserve"> </w:t>
+      </w:r>
+      <w:proofErr w:type="spellStart"/>
+      <w:r>
+        <w:t>tinh</w:t>
+      </w:r>
+      <w:proofErr w:type="gramStart"/>
+      <w:r>
+        <w:t>,dac</w:t>
+      </w:r>
+      <w:proofErr w:type="spellEnd"/>
+      <w:proofErr w:type="gramEnd"/>
+      <w:r>
+        <w:t xml:space="preserve"> </w:t>
+      </w:r>
+      <w:proofErr w:type="spellStart"/>
+      <w:r>
+        <w:t>trung</w:t>
+      </w:r>
+      <w:proofErr w:type="spellEnd"/>
+    </w:p>
+    <w:p>
+      <w:pPr>
+        <w:autoSpaceDE w:val="0"/>
+        <w:autoSpaceDN w:val="0"/>
+        <w:adjustRightInd w:val="0"/>
+      </w:pPr>
+      <w:r>
+        <w:t>Accord</w:t>
+      </w:r>
+      <w:r>
+        <w:t xml:space="preserve">: </w:t>
+      </w:r>
+      <w:proofErr w:type="spellStart"/>
+      <w:r>
+        <w:t>phu</w:t>
+      </w:r>
+      <w:proofErr w:type="spellEnd"/>
+      <w:r>
+        <w:t xml:space="preserve"> </w:t>
+      </w:r>
+      <w:proofErr w:type="spellStart"/>
+      <w:r>
+        <w:t>hop,tan</w:t>
+      </w:r>
+      <w:proofErr w:type="spellEnd"/>
+      <w:r>
+        <w:t xml:space="preserve"> thanh</w:t>
+      </w:r>
       <w:bookmarkStart w:id="0" w:name="_GoBack"/>
       <w:bookmarkEnd w:id="0"/>
-      <w:r>
-        <w:t xml:space="preserve">21 </w:t>
-      </w:r>
-      <w:r>
-        <w:t xml:space="preserve">Pretty: </w:t>
-      </w:r>
-      <w:proofErr w:type="spellStart"/>
-      <w:r>
-        <w:t>dep</w:t>
-      </w:r>
-      <w:r>
-        <w:t>,de</w:t>
-      </w:r>
-      <w:proofErr w:type="spellEnd"/>
-      <w:r>
-        <w:t xml:space="preserve"> </w:t>
-      </w:r>
-      <w:proofErr w:type="spellStart"/>
-      <w:r>
-        <w:t>thuong</w:t>
-      </w:r>
-      <w:proofErr w:type="spellEnd"/>
-    </w:p>
-    <w:p>
-      <w:pPr>
-        <w:autoSpaceDE w:val="0"/>
-        <w:autoSpaceDN w:val="0"/>
-        <w:adjustRightInd w:val="0"/>
-      </w:pPr>
-      <w:proofErr w:type="gramStart"/>
-      <w:r>
-        <w:t>22</w:t>
-      </w:r>
-      <w:proofErr w:type="gramEnd"/>
-      <w:r>
-        <w:t xml:space="preserve"> </w:t>
-      </w:r>
-      <w:r>
-        <w:t>Odd: so le</w:t>
-      </w:r>
-    </w:p>
-    <w:p>
-      <w:pPr>
-        <w:autoSpaceDE w:val="0"/>
-        <w:autoSpaceDN w:val="0"/>
-        <w:adjustRightInd w:val="0"/>
-      </w:pPr>
-      <w:r>
-        <w:t xml:space="preserve">23 </w:t>
-      </w:r>
-      <w:r>
-        <w:t xml:space="preserve">Interaction: </w:t>
-      </w:r>
-      <w:proofErr w:type="spellStart"/>
-      <w:r>
-        <w:t>su</w:t>
-      </w:r>
-      <w:proofErr w:type="spellEnd"/>
-      <w:r>
-        <w:t xml:space="preserve"> </w:t>
-      </w:r>
-      <w:proofErr w:type="spellStart"/>
-      <w:r>
-        <w:t>tuong</w:t>
-      </w:r>
-      <w:proofErr w:type="spellEnd"/>
-      <w:r>
-        <w:t xml:space="preserve"> </w:t>
-      </w:r>
-      <w:proofErr w:type="gramStart"/>
-      <w:r>
-        <w:t>tac</w:t>
-      </w:r>
-      <w:proofErr w:type="gramEnd"/>
-    </w:p>
-    <w:p>
-      <w:pPr>
-        <w:autoSpaceDE w:val="0"/>
-        <w:autoSpaceDN w:val="0"/>
-        <w:adjustRightInd w:val="0"/>
-      </w:pPr>
-      <w:r>
-        <w:t xml:space="preserve">24 </w:t>
-      </w:r>
-      <w:r>
-        <w:t xml:space="preserve">Intact: </w:t>
-      </w:r>
-      <w:proofErr w:type="spellStart"/>
-      <w:proofErr w:type="gramStart"/>
-      <w:r>
-        <w:t>nguyen</w:t>
-      </w:r>
-      <w:proofErr w:type="spellEnd"/>
-      <w:proofErr w:type="gramEnd"/>
-      <w:r>
-        <w:t xml:space="preserve"> </w:t>
-      </w:r>
-      <w:proofErr w:type="spellStart"/>
-      <w:r>
-        <w:t>ven</w:t>
-      </w:r>
-      <w:proofErr w:type="spellEnd"/>
-    </w:p>
-    <w:p>
-      <w:pPr>
-        <w:autoSpaceDE w:val="0"/>
-        <w:autoSpaceDN w:val="0"/>
-        <w:adjustRightInd w:val="0"/>
-      </w:pPr>
-      <w:r>
-        <w:t xml:space="preserve">25 </w:t>
-      </w:r>
-      <w:r>
-        <w:t xml:space="preserve">Asset: </w:t>
-      </w:r>
-      <w:proofErr w:type="gramStart"/>
-      <w:r>
-        <w:t>tai</w:t>
-      </w:r>
-      <w:proofErr w:type="gramEnd"/>
-      <w:r>
-        <w:t xml:space="preserve"> san</w:t>
-      </w:r>
-    </w:p>
-    <w:p>
-      <w:pPr>
-        <w:autoSpaceDE w:val="0"/>
-        <w:autoSpaceDN w:val="0"/>
-        <w:adjustRightInd w:val="0"/>
-      </w:pPr>
-      <w:proofErr w:type="gramStart"/>
-      <w:r>
-        <w:t>26</w:t>
-      </w:r>
-      <w:proofErr w:type="gramEnd"/>
-      <w:r>
-        <w:t xml:space="preserve"> </w:t>
-      </w:r>
-      <w:r>
-        <w:t>bound</w:t>
-      </w:r>
-      <w:r>
-        <w:t xml:space="preserve">: rang </w:t>
-      </w:r>
-      <w:proofErr w:type="spellStart"/>
-      <w:r>
-        <w:t>buoc</w:t>
-      </w:r>
-      <w:proofErr w:type="spellEnd"/>
-    </w:p>
-    <w:p>
-      <w:pPr>
-        <w:autoSpaceDE w:val="0"/>
-        <w:autoSpaceDN w:val="0"/>
-        <w:adjustRightInd w:val="0"/>
-      </w:pPr>
-      <w:r>
-        <w:t xml:space="preserve">27 </w:t>
-      </w:r>
-      <w:proofErr w:type="gramStart"/>
-      <w:r>
-        <w:t>subtract</w:t>
-      </w:r>
-      <w:r>
-        <w:t>:</w:t>
-      </w:r>
-      <w:proofErr w:type="gramEnd"/>
-      <w:r>
-        <w:t xml:space="preserve"> </w:t>
-      </w:r>
-      <w:proofErr w:type="spellStart"/>
-      <w:r>
-        <w:t>phep</w:t>
-      </w:r>
-      <w:proofErr w:type="spellEnd"/>
-      <w:r>
-        <w:t xml:space="preserve"> </w:t>
-      </w:r>
-      <w:proofErr w:type="spellStart"/>
-      <w:r>
-        <w:t>tru</w:t>
-      </w:r>
-      <w:proofErr w:type="spellEnd"/>
-    </w:p>
-    <w:p>
-      <w:pPr>
-        <w:autoSpaceDE w:val="0"/>
-        <w:autoSpaceDN w:val="0"/>
-        <w:adjustRightInd w:val="0"/>
-      </w:pPr>
-      <w:proofErr w:type="gramStart"/>
-      <w:r>
-        <w:t>28</w:t>
-      </w:r>
-      <w:proofErr w:type="gramEnd"/>
-      <w:r>
-        <w:t xml:space="preserve"> </w:t>
-      </w:r>
-      <w:r>
-        <w:t xml:space="preserve">toggle: </w:t>
-      </w:r>
-      <w:proofErr w:type="spellStart"/>
-      <w:r>
-        <w:t>chuyen</w:t>
-      </w:r>
-      <w:proofErr w:type="spellEnd"/>
-      <w:r>
-        <w:t xml:space="preserve"> </w:t>
-      </w:r>
-      <w:proofErr w:type="spellStart"/>
-      <w:r>
-        <w:t>doi</w:t>
-      </w:r>
-      <w:proofErr w:type="spellEnd"/>
-    </w:p>
-    <w:p>
-      <w:pPr>
-        <w:autoSpaceDE w:val="0"/>
-        <w:autoSpaceDN w:val="0"/>
-        <w:adjustRightInd w:val="0"/>
-      </w:pPr>
-      <w:r>
-        <w:t xml:space="preserve">29 </w:t>
-      </w:r>
-      <w:r>
-        <w:t xml:space="preserve">heat: </w:t>
-      </w:r>
-      <w:proofErr w:type="spellStart"/>
-      <w:r>
-        <w:t>nhiet</w:t>
-      </w:r>
-      <w:proofErr w:type="gramStart"/>
-      <w:r>
-        <w:t>,nhiet</w:t>
-      </w:r>
-      <w:proofErr w:type="spellEnd"/>
-      <w:proofErr w:type="gramEnd"/>
-      <w:r>
-        <w:t xml:space="preserve"> do</w:t>
-      </w:r>
-    </w:p>
-    <w:p>
-      <w:pPr>
-        <w:autoSpaceDE w:val="0"/>
-        <w:autoSpaceDN w:val="0"/>
-        <w:adjustRightInd w:val="0"/>
-      </w:pPr>
-      <w:r>
-        <w:t xml:space="preserve">30 </w:t>
-      </w:r>
-      <w:r>
-        <w:t xml:space="preserve">throw: </w:t>
-      </w:r>
-      <w:proofErr w:type="spellStart"/>
-      <w:r>
-        <w:t>phi</w:t>
-      </w:r>
-      <w:proofErr w:type="gramStart"/>
-      <w:r>
-        <w:t>,nem</w:t>
-      </w:r>
-      <w:proofErr w:type="spellEnd"/>
-      <w:proofErr w:type="gramEnd"/>
-    </w:p>
-    <w:p>
-      <w:pPr>
-        <w:autoSpaceDE w:val="0"/>
-        <w:autoSpaceDN w:val="0"/>
-        <w:adjustRightInd w:val="0"/>
-      </w:pPr>
-      <w:proofErr w:type="gramStart"/>
-      <w:r>
-        <w:t>31</w:t>
-      </w:r>
-      <w:proofErr w:type="gramEnd"/>
-      <w:r>
-        <w:t xml:space="preserve"> </w:t>
-      </w:r>
-      <w:r>
-        <w:t xml:space="preserve">decimal: </w:t>
-      </w:r>
-      <w:proofErr w:type="spellStart"/>
-      <w:r>
-        <w:t>thap</w:t>
-      </w:r>
-      <w:proofErr w:type="spellEnd"/>
-      <w:r>
-        <w:t xml:space="preserve"> phan</w:t>
-      </w:r>
-    </w:p>
-    <w:p>
-      <w:pPr>
-        <w:autoSpaceDE w:val="0"/>
-        <w:autoSpaceDN w:val="0"/>
-        <w:adjustRightInd w:val="0"/>
-      </w:pPr>
-      <w:proofErr w:type="gramStart"/>
-      <w:r>
-        <w:t>32</w:t>
-      </w:r>
-      <w:proofErr w:type="gramEnd"/>
-      <w:r>
-        <w:t xml:space="preserve"> </w:t>
-      </w:r>
-      <w:proofErr w:type="spellStart"/>
-      <w:r>
-        <w:t>util</w:t>
-      </w:r>
-      <w:proofErr w:type="spellEnd"/>
-      <w:r>
-        <w:t xml:space="preserve">: </w:t>
-      </w:r>
-      <w:proofErr w:type="spellStart"/>
-      <w:r>
-        <w:t>su</w:t>
-      </w:r>
-      <w:proofErr w:type="spellEnd"/>
-      <w:r>
-        <w:t xml:space="preserve"> dung</w:t>
-      </w:r>
-    </w:p>
-    <w:p>
-      <w:pPr>
-        <w:autoSpaceDE w:val="0"/>
-        <w:autoSpaceDN w:val="0"/>
-        <w:adjustRightInd w:val="0"/>
-      </w:pPr>
-      <w:proofErr w:type="gramStart"/>
-      <w:r>
-        <w:t>33</w:t>
-      </w:r>
-      <w:proofErr w:type="gramEnd"/>
-      <w:r>
-        <w:t xml:space="preserve"> </w:t>
-      </w:r>
-      <w:r>
-        <w:t>parse</w:t>
-      </w:r>
-      <w:r>
-        <w:t xml:space="preserve">: phan </w:t>
-      </w:r>
-      <w:proofErr w:type="spellStart"/>
-      <w:r>
-        <w:t>tich</w:t>
-      </w:r>
-      <w:proofErr w:type="spellEnd"/>
-      <w:r>
-        <w:t xml:space="preserve"> cu </w:t>
-      </w:r>
-      <w:proofErr w:type="spellStart"/>
-      <w:r>
-        <w:t>phap</w:t>
-      </w:r>
-      <w:proofErr w:type="spellEnd"/>
-    </w:p>
-    <w:p>
-      <w:pPr>
-        <w:autoSpaceDE w:val="0"/>
-        <w:autoSpaceDN w:val="0"/>
-        <w:adjustRightInd w:val="0"/>
-      </w:pPr>
-      <w:r>
-        <w:t xml:space="preserve">34 </w:t>
-      </w:r>
-      <w:proofErr w:type="gramStart"/>
-      <w:r>
-        <w:t>specify</w:t>
-      </w:r>
-      <w:r>
-        <w:t>:</w:t>
-      </w:r>
-      <w:proofErr w:type="gramEnd"/>
-      <w:r>
-        <w:t xml:space="preserve"> </w:t>
-      </w:r>
-      <w:proofErr w:type="spellStart"/>
-      <w:r>
-        <w:t>xac</w:t>
-      </w:r>
-      <w:proofErr w:type="spellEnd"/>
-      <w:r>
-        <w:t xml:space="preserve"> </w:t>
-      </w:r>
-      <w:proofErr w:type="spellStart"/>
-      <w:r>
-        <w:t>dinh</w:t>
-      </w:r>
-      <w:proofErr w:type="spellEnd"/>
     </w:p>
     <w:p>
       <w:pPr>
@@ -11113,748 +11331,1459 @@
           <w:sz w:val="27"/>
           <w:szCs w:val="27"/>
         </w:rPr>
+        <w:t>fix :</w:t>
+      </w:r>
+      <w:proofErr w:type="gramEnd"/>
+      <w:r>
+        <w:rPr>
+          <w:rFonts w:ascii="Calibri" w:hAnsi="Calibri" w:cs="Calibri"/>
+          <w:color w:val="000000"/>
+          <w:sz w:val="27"/>
+          <w:szCs w:val="27"/>
+        </w:rPr>
+        <w:t xml:space="preserve"> </w:t>
+      </w:r>
+      <w:proofErr w:type="spellStart"/>
+      <w:r>
+        <w:rPr>
+          <w:rFonts w:ascii="Calibri" w:hAnsi="Calibri" w:cs="Calibri"/>
+          <w:color w:val="000000"/>
+          <w:sz w:val="27"/>
+          <w:szCs w:val="27"/>
+        </w:rPr>
+        <w:t>xóa</w:t>
+      </w:r>
+      <w:proofErr w:type="spellEnd"/>
+      <w:r>
+        <w:rPr>
+          <w:rFonts w:ascii="Calibri" w:hAnsi="Calibri" w:cs="Calibri"/>
+          <w:color w:val="000000"/>
+          <w:sz w:val="27"/>
+          <w:szCs w:val="27"/>
+        </w:rPr>
+        <w:t xml:space="preserve"> d</w:t>
+      </w:r>
+      <w:r>
+        <w:rPr>
+          <w:rFonts w:ascii="Calibri" w:hAnsi="Calibri" w:cs="Calibri"/>
+          <w:color w:val="000000"/>
+          <w:sz w:val="27"/>
+          <w:szCs w:val="27"/>
+          <w:lang w:val="vi-VN"/>
+        </w:rPr>
+        <w:t>ấu ngoặc đơn trong h</w:t>
+      </w:r>
+      <w:proofErr w:type="spellStart"/>
+      <w:r>
+        <w:rPr>
+          <w:rFonts w:ascii="Calibri" w:hAnsi="Calibri" w:cs="Calibri"/>
+          <w:color w:val="000000"/>
+          <w:sz w:val="27"/>
+          <w:szCs w:val="27"/>
+        </w:rPr>
+        <w:t>àm,ví</w:t>
+      </w:r>
+      <w:proofErr w:type="spellEnd"/>
+      <w:r>
+        <w:rPr>
+          <w:rFonts w:ascii="Calibri" w:hAnsi="Calibri" w:cs="Calibri"/>
+          <w:color w:val="000000"/>
+          <w:sz w:val="27"/>
+          <w:szCs w:val="27"/>
+        </w:rPr>
+        <w:t xml:space="preserve"> d</w:t>
+      </w:r>
+      <w:r>
+        <w:rPr>
+          <w:rFonts w:ascii="Calibri" w:hAnsi="Calibri" w:cs="Calibri"/>
+          <w:color w:val="000000"/>
+          <w:sz w:val="27"/>
+          <w:szCs w:val="27"/>
+          <w:lang w:val="vi-VN"/>
+        </w:rPr>
+        <w:t xml:space="preserve">ụ </w:t>
+      </w:r>
+    </w:p>
+    <w:p>
+      <w:pPr>
+        <w:autoSpaceDE w:val="0"/>
+        <w:autoSpaceDN w:val="0"/>
+        <w:adjustRightInd w:val="0"/>
+        <w:spacing w:after="0" w:line="285" w:lineRule="atLeast"/>
+        <w:rPr>
+          <w:rFonts w:ascii="Consolas" w:hAnsi="Consolas" w:cs="Consolas"/>
+          <w:color w:val="D4D4D4"/>
+          <w:sz w:val="21"/>
+          <w:szCs w:val="21"/>
+          <w:highlight w:val="black"/>
+        </w:rPr>
+      </w:pPr>
+      <w:r>
+        <w:rPr>
+          <w:rFonts w:ascii="Consolas" w:hAnsi="Consolas" w:cs="Consolas"/>
+          <w:color w:val="808080"/>
+          <w:sz w:val="21"/>
+          <w:szCs w:val="21"/>
+          <w:highlight w:val="black"/>
+        </w:rPr>
+        <w:t>&lt;</w:t>
+      </w:r>
+      <w:r>
+        <w:rPr>
+          <w:rFonts w:ascii="Consolas" w:hAnsi="Consolas" w:cs="Consolas"/>
+          <w:color w:val="569CD6"/>
+          <w:sz w:val="21"/>
+          <w:szCs w:val="21"/>
+          <w:highlight w:val="black"/>
+        </w:rPr>
+        <w:t>button</w:t>
+      </w:r>
+      <w:r>
+        <w:rPr>
+          <w:rFonts w:ascii="Consolas" w:hAnsi="Consolas" w:cs="Consolas"/>
+          <w:color w:val="D4D4D4"/>
+          <w:sz w:val="21"/>
+          <w:szCs w:val="21"/>
+          <w:highlight w:val="black"/>
+        </w:rPr>
+        <w:t> </w:t>
+      </w:r>
+      <w:proofErr w:type="spellStart"/>
+      <w:r>
+        <w:rPr>
+          <w:rFonts w:ascii="Consolas" w:hAnsi="Consolas" w:cs="Consolas"/>
+          <w:color w:val="9CDCFE"/>
+          <w:sz w:val="21"/>
+          <w:szCs w:val="21"/>
+          <w:highlight w:val="black"/>
+        </w:rPr>
+        <w:t>onClick</w:t>
+      </w:r>
+      <w:proofErr w:type="spellEnd"/>
+      <w:proofErr w:type="gramStart"/>
+      <w:r>
+        <w:rPr>
+          <w:rFonts w:ascii="Consolas" w:hAnsi="Consolas" w:cs="Consolas"/>
+          <w:color w:val="D4D4D4"/>
+          <w:sz w:val="21"/>
+          <w:szCs w:val="21"/>
+          <w:highlight w:val="black"/>
+        </w:rPr>
+        <w:t>=</w:t>
+      </w:r>
+      <w:r>
+        <w:rPr>
+          <w:rFonts w:ascii="Consolas" w:hAnsi="Consolas" w:cs="Consolas"/>
+          <w:color w:val="569CD6"/>
+          <w:sz w:val="21"/>
+          <w:szCs w:val="21"/>
+          <w:highlight w:val="black"/>
+        </w:rPr>
+        <w:t>{</w:t>
+      </w:r>
+      <w:proofErr w:type="spellStart"/>
+      <w:proofErr w:type="gramEnd"/>
+      <w:r>
+        <w:rPr>
+          <w:rFonts w:ascii="Consolas" w:hAnsi="Consolas" w:cs="Consolas"/>
+          <w:color w:val="569CD6"/>
+          <w:sz w:val="21"/>
+          <w:szCs w:val="21"/>
+          <w:highlight w:val="black"/>
+        </w:rPr>
+        <w:t>this</w:t>
+      </w:r>
+      <w:r>
+        <w:rPr>
+          <w:rFonts w:ascii="Consolas" w:hAnsi="Consolas" w:cs="Consolas"/>
+          <w:color w:val="D4D4D4"/>
+          <w:sz w:val="21"/>
+          <w:szCs w:val="21"/>
+          <w:highlight w:val="black"/>
+        </w:rPr>
+        <w:t>.</w:t>
+      </w:r>
+      <w:r>
+        <w:rPr>
+          <w:rFonts w:ascii="Consolas" w:hAnsi="Consolas" w:cs="Consolas"/>
+          <w:color w:val="DCDCAA"/>
+          <w:sz w:val="21"/>
+          <w:szCs w:val="21"/>
+          <w:highlight w:val="black"/>
+        </w:rPr>
+        <w:t>changeContent</w:t>
+      </w:r>
+      <w:proofErr w:type="spellEnd"/>
+      <w:r>
+        <w:rPr>
+          <w:rFonts w:ascii="Consolas" w:hAnsi="Consolas" w:cs="Consolas"/>
+          <w:color w:val="D4D4D4"/>
+          <w:sz w:val="21"/>
+          <w:szCs w:val="21"/>
+          <w:highlight w:val="black"/>
+        </w:rPr>
+        <w:t>()</w:t>
+      </w:r>
+      <w:r>
+        <w:rPr>
+          <w:rFonts w:ascii="Consolas" w:hAnsi="Consolas" w:cs="Consolas"/>
+          <w:color w:val="569CD6"/>
+          <w:sz w:val="21"/>
+          <w:szCs w:val="21"/>
+          <w:highlight w:val="black"/>
+        </w:rPr>
+        <w:t>}</w:t>
+      </w:r>
+      <w:r>
+        <w:rPr>
+          <w:rFonts w:ascii="Consolas" w:hAnsi="Consolas" w:cs="Consolas"/>
+          <w:color w:val="808080"/>
+          <w:sz w:val="21"/>
+          <w:szCs w:val="21"/>
+          <w:highlight w:val="black"/>
+        </w:rPr>
+        <w:t>&gt;</w:t>
+      </w:r>
+      <w:r>
+        <w:rPr>
+          <w:rFonts w:ascii="Consolas" w:hAnsi="Consolas" w:cs="Consolas"/>
+          <w:color w:val="D4D4D4"/>
+          <w:sz w:val="21"/>
+          <w:szCs w:val="21"/>
+          <w:highlight w:val="black"/>
+        </w:rPr>
+        <w:t>Click Me</w:t>
+      </w:r>
+      <w:r>
+        <w:rPr>
+          <w:rFonts w:ascii="Consolas" w:hAnsi="Consolas" w:cs="Consolas"/>
+          <w:color w:val="808080"/>
+          <w:sz w:val="21"/>
+          <w:szCs w:val="21"/>
+          <w:highlight w:val="black"/>
+        </w:rPr>
+        <w:t>&lt;/</w:t>
+      </w:r>
+      <w:r>
+        <w:rPr>
+          <w:rFonts w:ascii="Consolas" w:hAnsi="Consolas" w:cs="Consolas"/>
+          <w:color w:val="569CD6"/>
+          <w:sz w:val="21"/>
+          <w:szCs w:val="21"/>
+          <w:highlight w:val="black"/>
+        </w:rPr>
+        <w:t>button</w:t>
+      </w:r>
+      <w:r>
+        <w:rPr>
+          <w:rFonts w:ascii="Consolas" w:hAnsi="Consolas" w:cs="Consolas"/>
+          <w:color w:val="808080"/>
+          <w:sz w:val="21"/>
+          <w:szCs w:val="21"/>
+          <w:highlight w:val="black"/>
+        </w:rPr>
+        <w:t>&gt;</w:t>
+      </w:r>
+    </w:p>
+    <w:p>
+      <w:pPr>
+        <w:autoSpaceDE w:val="0"/>
+        <w:autoSpaceDN w:val="0"/>
+        <w:adjustRightInd w:val="0"/>
+        <w:rPr>
+          <w:rFonts w:ascii="Calibri" w:hAnsi="Calibri" w:cs="Calibri"/>
+          <w:color w:val="000000"/>
+          <w:sz w:val="27"/>
+          <w:szCs w:val="27"/>
+        </w:rPr>
+      </w:pPr>
+    </w:p>
+    <w:p>
+      <w:pPr>
+        <w:autoSpaceDE w:val="0"/>
+        <w:autoSpaceDN w:val="0"/>
+        <w:adjustRightInd w:val="0"/>
+        <w:rPr>
+          <w:rFonts w:ascii="Calibri" w:hAnsi="Calibri" w:cs="Calibri"/>
+          <w:color w:val="000000"/>
+          <w:sz w:val="27"/>
+          <w:szCs w:val="27"/>
+        </w:rPr>
+      </w:pPr>
+      <w:proofErr w:type="gramStart"/>
+      <w:r>
+        <w:rPr>
+          <w:rFonts w:ascii="Calibri" w:hAnsi="Calibri" w:cs="Calibri"/>
+          <w:color w:val="000000"/>
+          <w:sz w:val="27"/>
+          <w:szCs w:val="27"/>
+        </w:rPr>
+        <w:t>s</w:t>
+      </w:r>
+      <w:r>
+        <w:rPr>
+          <w:rFonts w:ascii="Calibri" w:hAnsi="Calibri" w:cs="Calibri"/>
+          <w:color w:val="000000"/>
+          <w:sz w:val="27"/>
+          <w:szCs w:val="27"/>
+          <w:lang w:val="vi-VN"/>
+        </w:rPr>
+        <w:t>ửa</w:t>
+      </w:r>
+      <w:proofErr w:type="gramEnd"/>
+      <w:r>
+        <w:rPr>
+          <w:rFonts w:ascii="Calibri" w:hAnsi="Calibri" w:cs="Calibri"/>
+          <w:color w:val="000000"/>
+          <w:sz w:val="27"/>
+          <w:szCs w:val="27"/>
+          <w:lang w:val="vi-VN"/>
+        </w:rPr>
+        <w:t xml:space="preserve"> th</w:t>
+      </w:r>
+      <w:proofErr w:type="spellStart"/>
+      <w:r>
+        <w:rPr>
+          <w:rFonts w:ascii="Calibri" w:hAnsi="Calibri" w:cs="Calibri"/>
+          <w:color w:val="000000"/>
+          <w:sz w:val="27"/>
+          <w:szCs w:val="27"/>
+        </w:rPr>
+        <w:t>ành</w:t>
+      </w:r>
+      <w:proofErr w:type="spellEnd"/>
+      <w:r>
+        <w:rPr>
+          <w:rFonts w:ascii="Calibri" w:hAnsi="Calibri" w:cs="Calibri"/>
+          <w:color w:val="000000"/>
+          <w:sz w:val="27"/>
+          <w:szCs w:val="27"/>
+        </w:rPr>
+        <w:t xml:space="preserve"> </w:t>
+      </w:r>
+    </w:p>
+    <w:p>
+      <w:pPr>
+        <w:autoSpaceDE w:val="0"/>
+        <w:autoSpaceDN w:val="0"/>
+        <w:adjustRightInd w:val="0"/>
+        <w:spacing w:after="0" w:line="285" w:lineRule="atLeast"/>
+        <w:rPr>
+          <w:rFonts w:ascii="Consolas" w:hAnsi="Consolas" w:cs="Consolas"/>
+          <w:color w:val="D4D4D4"/>
+          <w:sz w:val="21"/>
+          <w:szCs w:val="21"/>
+          <w:highlight w:val="black"/>
+        </w:rPr>
+      </w:pPr>
+      <w:r>
+        <w:rPr>
+          <w:rFonts w:ascii="Consolas" w:hAnsi="Consolas" w:cs="Consolas"/>
+          <w:color w:val="808080"/>
+          <w:sz w:val="21"/>
+          <w:szCs w:val="21"/>
+          <w:highlight w:val="black"/>
+        </w:rPr>
+        <w:t>&lt;</w:t>
+      </w:r>
+      <w:r>
+        <w:rPr>
+          <w:rFonts w:ascii="Consolas" w:hAnsi="Consolas" w:cs="Consolas"/>
+          <w:color w:val="569CD6"/>
+          <w:sz w:val="21"/>
+          <w:szCs w:val="21"/>
+          <w:highlight w:val="black"/>
+        </w:rPr>
+        <w:t>button</w:t>
+      </w:r>
+      <w:r>
+        <w:rPr>
+          <w:rFonts w:ascii="Consolas" w:hAnsi="Consolas" w:cs="Consolas"/>
+          <w:color w:val="D4D4D4"/>
+          <w:sz w:val="21"/>
+          <w:szCs w:val="21"/>
+          <w:highlight w:val="black"/>
+        </w:rPr>
+        <w:t> </w:t>
+      </w:r>
+      <w:proofErr w:type="spellStart"/>
+      <w:r>
+        <w:rPr>
+          <w:rFonts w:ascii="Consolas" w:hAnsi="Consolas" w:cs="Consolas"/>
+          <w:color w:val="9CDCFE"/>
+          <w:sz w:val="21"/>
+          <w:szCs w:val="21"/>
+          <w:highlight w:val="black"/>
+        </w:rPr>
+        <w:t>onClick</w:t>
+      </w:r>
+      <w:proofErr w:type="spellEnd"/>
+      <w:proofErr w:type="gramStart"/>
+      <w:r>
+        <w:rPr>
+          <w:rFonts w:ascii="Consolas" w:hAnsi="Consolas" w:cs="Consolas"/>
+          <w:color w:val="D4D4D4"/>
+          <w:sz w:val="21"/>
+          <w:szCs w:val="21"/>
+          <w:highlight w:val="black"/>
+        </w:rPr>
+        <w:t>=</w:t>
+      </w:r>
+      <w:r>
+        <w:rPr>
+          <w:rFonts w:ascii="Consolas" w:hAnsi="Consolas" w:cs="Consolas"/>
+          <w:color w:val="569CD6"/>
+          <w:sz w:val="21"/>
+          <w:szCs w:val="21"/>
+          <w:highlight w:val="black"/>
+        </w:rPr>
+        <w:t>{</w:t>
+      </w:r>
+      <w:proofErr w:type="spellStart"/>
+      <w:proofErr w:type="gramEnd"/>
+      <w:r>
+        <w:rPr>
+          <w:rFonts w:ascii="Consolas" w:hAnsi="Consolas" w:cs="Consolas"/>
+          <w:color w:val="569CD6"/>
+          <w:sz w:val="21"/>
+          <w:szCs w:val="21"/>
+          <w:highlight w:val="black"/>
+        </w:rPr>
+        <w:t>this</w:t>
+      </w:r>
+      <w:r>
+        <w:rPr>
+          <w:rFonts w:ascii="Consolas" w:hAnsi="Consolas" w:cs="Consolas"/>
+          <w:color w:val="D4D4D4"/>
+          <w:sz w:val="21"/>
+          <w:szCs w:val="21"/>
+          <w:highlight w:val="black"/>
+        </w:rPr>
+        <w:t>.</w:t>
+      </w:r>
+      <w:r>
+        <w:rPr>
+          <w:rFonts w:ascii="Consolas" w:hAnsi="Consolas" w:cs="Consolas"/>
+          <w:color w:val="9CDCFE"/>
+          <w:sz w:val="21"/>
+          <w:szCs w:val="21"/>
+          <w:highlight w:val="black"/>
+        </w:rPr>
+        <w:t>changeContent</w:t>
+      </w:r>
+      <w:proofErr w:type="spellEnd"/>
+      <w:r>
+        <w:rPr>
+          <w:rFonts w:ascii="Consolas" w:hAnsi="Consolas" w:cs="Consolas"/>
+          <w:color w:val="569CD6"/>
+          <w:sz w:val="21"/>
+          <w:szCs w:val="21"/>
+          <w:highlight w:val="black"/>
+        </w:rPr>
+        <w:t>}</w:t>
+      </w:r>
+      <w:r>
+        <w:rPr>
+          <w:rFonts w:ascii="Consolas" w:hAnsi="Consolas" w:cs="Consolas"/>
+          <w:color w:val="808080"/>
+          <w:sz w:val="21"/>
+          <w:szCs w:val="21"/>
+          <w:highlight w:val="black"/>
+        </w:rPr>
+        <w:t>&gt;</w:t>
+      </w:r>
+      <w:r>
+        <w:rPr>
+          <w:rFonts w:ascii="Consolas" w:hAnsi="Consolas" w:cs="Consolas"/>
+          <w:color w:val="D4D4D4"/>
+          <w:sz w:val="21"/>
+          <w:szCs w:val="21"/>
+          <w:highlight w:val="black"/>
+        </w:rPr>
+        <w:t>Click Me</w:t>
+      </w:r>
+      <w:r>
+        <w:rPr>
+          <w:rFonts w:ascii="Consolas" w:hAnsi="Consolas" w:cs="Consolas"/>
+          <w:color w:val="808080"/>
+          <w:sz w:val="21"/>
+          <w:szCs w:val="21"/>
+          <w:highlight w:val="black"/>
+        </w:rPr>
+        <w:t>&lt;/</w:t>
+      </w:r>
+      <w:r>
+        <w:rPr>
+          <w:rFonts w:ascii="Consolas" w:hAnsi="Consolas" w:cs="Consolas"/>
+          <w:color w:val="569CD6"/>
+          <w:sz w:val="21"/>
+          <w:szCs w:val="21"/>
+          <w:highlight w:val="black"/>
+        </w:rPr>
+        <w:t>button</w:t>
+      </w:r>
+      <w:r>
+        <w:rPr>
+          <w:rFonts w:ascii="Consolas" w:hAnsi="Consolas" w:cs="Consolas"/>
+          <w:color w:val="808080"/>
+          <w:sz w:val="21"/>
+          <w:szCs w:val="21"/>
+          <w:highlight w:val="black"/>
+        </w:rPr>
+        <w:t>&gt;</w:t>
+      </w:r>
+    </w:p>
+    <w:p>
+      <w:pPr>
+        <w:autoSpaceDE w:val="0"/>
+        <w:autoSpaceDN w:val="0"/>
+        <w:adjustRightInd w:val="0"/>
+        <w:rPr>
+          <w:rFonts w:ascii="Calibri" w:hAnsi="Calibri" w:cs="Calibri"/>
+          <w:color w:val="000000"/>
+          <w:sz w:val="27"/>
+          <w:szCs w:val="27"/>
+        </w:rPr>
+      </w:pPr>
+    </w:p>
+    <w:p>
+      <w:pPr>
+        <w:pStyle w:val="Subtitle"/>
+        <w:rPr>
+          <w:lang w:val="vi-VN"/>
+        </w:rPr>
+      </w:pPr>
+      <w:proofErr w:type="spellStart"/>
+      <w:proofErr w:type="gramStart"/>
+      <w:r>
+        <w:t>khó</w:t>
+      </w:r>
+      <w:proofErr w:type="spellEnd"/>
+      <w:proofErr w:type="gramEnd"/>
+      <w:r>
+        <w:t xml:space="preserve"> đ</w:t>
+      </w:r>
+      <w:r>
+        <w:rPr>
+          <w:lang w:val="vi-VN"/>
+        </w:rPr>
+        <w:t>ến đ</w:t>
+      </w:r>
+      <w:proofErr w:type="spellStart"/>
+      <w:r>
+        <w:t>âu,h</w:t>
+      </w:r>
+      <w:proofErr w:type="spellEnd"/>
+      <w:r>
+        <w:rPr>
+          <w:lang w:val="vi-VN"/>
+        </w:rPr>
+        <w:t>ỏi đến đấy,mọi việc đều c</w:t>
+      </w:r>
+      <w:r>
+        <w:t xml:space="preserve">ó </w:t>
+      </w:r>
+      <w:proofErr w:type="spellStart"/>
+      <w:r>
+        <w:t>cách</w:t>
+      </w:r>
+      <w:proofErr w:type="spellEnd"/>
+      <w:r>
+        <w:t xml:space="preserve"> </w:t>
+      </w:r>
+      <w:proofErr w:type="spellStart"/>
+      <w:r>
+        <w:t>gi</w:t>
+      </w:r>
+      <w:proofErr w:type="spellEnd"/>
+      <w:r>
+        <w:rPr>
+          <w:lang w:val="vi-VN"/>
+        </w:rPr>
+        <w:t>ải quyết.</w:t>
+      </w:r>
+    </w:p>
+    <w:p>
+      <w:pPr>
+        <w:pStyle w:val="Subtitle"/>
+        <w:rPr>
+          <w:lang w:val="vi-VN"/>
+        </w:rPr>
+      </w:pPr>
+      <w:r>
+        <w:rPr>
+          <w:lang w:val="vi-VN"/>
+        </w:rPr>
+        <w:t>g</w:t>
+      </w:r>
+      <w:r>
+        <w:rPr>
+          <w:lang w:val="vi-VN"/>
+        </w:rPr>
+        <w:t>ặp kh</w:t>
+      </w:r>
+      <w:r>
+        <w:rPr>
+          <w:lang w:val="vi-VN"/>
+        </w:rPr>
+        <w:t>ó khăn,hãy nghĩ đ</w:t>
+      </w:r>
+      <w:r>
+        <w:rPr>
+          <w:lang w:val="vi-VN"/>
+        </w:rPr>
+        <w:t>ến người th</w:t>
+      </w:r>
+      <w:r>
+        <w:rPr>
+          <w:lang w:val="vi-VN"/>
+        </w:rPr>
+        <w:t xml:space="preserve">ân </w:t>
+      </w:r>
+      <w:r>
+        <w:rPr>
+          <w:lang w:val="vi-VN"/>
+        </w:rPr>
+        <w:t>ở b</w:t>
+      </w:r>
+      <w:r>
+        <w:rPr>
+          <w:lang w:val="vi-VN"/>
+        </w:rPr>
+        <w:t>ên c</w:t>
+      </w:r>
+      <w:r>
+        <w:rPr>
+          <w:lang w:val="vi-VN"/>
+        </w:rPr>
+        <w:t>ạnh,nghĩ đến những người ở ph</w:t>
+      </w:r>
+      <w:r>
+        <w:rPr>
+          <w:lang w:val="vi-VN"/>
+        </w:rPr>
+        <w:t>ía sau.</w:t>
+      </w:r>
+    </w:p>
+    <w:p>
+      <w:pPr>
+        <w:pStyle w:val="Subtitle"/>
+        <w:rPr>
+          <w:lang w:val="vi-VN"/>
+        </w:rPr>
+      </w:pPr>
+      <w:r>
+        <w:rPr>
+          <w:lang w:val="vi-VN"/>
+        </w:rPr>
+        <w:t>làm vi</w:t>
+      </w:r>
+      <w:r>
+        <w:rPr>
+          <w:lang w:val="vi-VN"/>
+        </w:rPr>
+        <w:t>ệc g</w:t>
+      </w:r>
+      <w:r>
+        <w:rPr>
+          <w:lang w:val="vi-VN"/>
+        </w:rPr>
+        <w:t>ì đó d</w:t>
+      </w:r>
+      <w:r>
+        <w:rPr>
+          <w:lang w:val="vi-VN"/>
+        </w:rPr>
+        <w:t>ễ trước.TUYỆT ĐỐI KH</w:t>
+      </w:r>
+      <w:r>
+        <w:rPr>
+          <w:lang w:val="vi-VN"/>
+        </w:rPr>
+        <w:t>ÔNG ĐƯ</w:t>
+      </w:r>
+      <w:r>
+        <w:rPr>
+          <w:lang w:val="vi-VN"/>
+        </w:rPr>
+        <w:t>ỢC NGHĨ ĐẾN THẤT BẠI.</w:t>
+      </w:r>
+    </w:p>
+    <w:p>
+      <w:pPr>
+        <w:pStyle w:val="Subtitle"/>
+        <w:rPr>
+          <w:lang w:val="vi-VN"/>
+        </w:rPr>
+      </w:pPr>
+      <w:r>
+        <w:rPr>
+          <w:lang w:val="vi-VN"/>
+        </w:rPr>
+        <w:t>M</w:t>
+      </w:r>
+      <w:r>
+        <w:rPr>
+          <w:lang w:val="vi-VN"/>
+        </w:rPr>
+        <w:t>ọi việc kh</w:t>
+      </w:r>
+      <w:r>
+        <w:rPr>
+          <w:lang w:val="vi-VN"/>
+        </w:rPr>
+        <w:t>ông đáng s</w:t>
+      </w:r>
+      <w:r>
+        <w:rPr>
+          <w:lang w:val="vi-VN"/>
+        </w:rPr>
+        <w:t>ợ bằng 1 nửa những g</w:t>
+      </w:r>
+      <w:r>
+        <w:rPr>
+          <w:lang w:val="vi-VN"/>
+        </w:rPr>
+        <w:t>ì tôi đã nghĩ trư</w:t>
+      </w:r>
+      <w:r>
+        <w:rPr>
+          <w:lang w:val="vi-VN"/>
+        </w:rPr>
+        <w:t>ớc đ</w:t>
+      </w:r>
+      <w:r>
+        <w:rPr>
+          <w:lang w:val="vi-VN"/>
+        </w:rPr>
+        <w:t>ó.</w:t>
+      </w:r>
+    </w:p>
+    <w:p>
+      <w:pPr>
+        <w:rPr>
+          <w:lang w:val="vi-VN"/>
+        </w:rPr>
+      </w:pPr>
+    </w:p>
+    <w:p>
+      <w:r>
+        <w:t>1-</w:t>
+      </w:r>
+      <w:r>
+        <w:t xml:space="preserve">Angular: </w:t>
+      </w:r>
+      <w:proofErr w:type="spellStart"/>
+      <w:r>
+        <w:t>viet</w:t>
+      </w:r>
+      <w:proofErr w:type="spellEnd"/>
+      <w:r>
+        <w:t xml:space="preserve"> bang </w:t>
+      </w:r>
+      <w:proofErr w:type="spellStart"/>
+      <w:r>
+        <w:t>typescript</w:t>
+      </w:r>
+      <w:proofErr w:type="gramStart"/>
+      <w:r>
+        <w:t>,dung</w:t>
+      </w:r>
+      <w:proofErr w:type="spellEnd"/>
+      <w:proofErr w:type="gramEnd"/>
+      <w:r>
+        <w:t xml:space="preserve"> 1 </w:t>
+      </w:r>
+      <w:proofErr w:type="spellStart"/>
+      <w:r>
+        <w:t>transpiler</w:t>
+      </w:r>
+      <w:proofErr w:type="spellEnd"/>
+      <w:r>
+        <w:t xml:space="preserve"> de </w:t>
+      </w:r>
+      <w:proofErr w:type="spellStart"/>
+      <w:r>
+        <w:t>bien</w:t>
+      </w:r>
+      <w:proofErr w:type="spellEnd"/>
+      <w:r>
+        <w:t xml:space="preserve"> dich file .</w:t>
+      </w:r>
+      <w:proofErr w:type="spellStart"/>
+      <w:r>
+        <w:t>ts</w:t>
+      </w:r>
+      <w:proofErr w:type="spellEnd"/>
+      <w:r>
+        <w:t xml:space="preserve"> </w:t>
+      </w:r>
+      <w:proofErr w:type="spellStart"/>
+      <w:r>
+        <w:t>thanh</w:t>
+      </w:r>
+      <w:proofErr w:type="spellEnd"/>
+      <w:r>
+        <w:t xml:space="preserve"> file .</w:t>
+      </w:r>
+      <w:proofErr w:type="spellStart"/>
+      <w:r>
+        <w:t>js</w:t>
+      </w:r>
+      <w:proofErr w:type="spellEnd"/>
+    </w:p>
+    <w:p>
+      <w:r>
+        <w:t>1-</w:t>
+      </w:r>
+      <w:r>
+        <w:t xml:space="preserve">ReactJS: </w:t>
+      </w:r>
+      <w:proofErr w:type="spellStart"/>
+      <w:r>
+        <w:t>viet</w:t>
+      </w:r>
+      <w:proofErr w:type="spellEnd"/>
+      <w:r>
+        <w:t xml:space="preserve"> bang js</w:t>
+      </w:r>
+      <w:proofErr w:type="gramStart"/>
+      <w:r>
+        <w:t>,es6</w:t>
+      </w:r>
+      <w:r>
+        <w:t>,co</w:t>
+      </w:r>
+      <w:proofErr w:type="gramEnd"/>
+      <w:r>
+        <w:t xml:space="preserve"> the </w:t>
+      </w:r>
+      <w:proofErr w:type="spellStart"/>
+      <w:r>
+        <w:t>nhung</w:t>
+      </w:r>
+      <w:proofErr w:type="spellEnd"/>
+      <w:r>
+        <w:t xml:space="preserve"> the XML,HTML </w:t>
+      </w:r>
+      <w:proofErr w:type="spellStart"/>
+      <w:r>
+        <w:t>vao</w:t>
+      </w:r>
+      <w:proofErr w:type="spellEnd"/>
+      <w:r>
+        <w:t xml:space="preserve"> </w:t>
+      </w:r>
+      <w:proofErr w:type="spellStart"/>
+      <w:r>
+        <w:t>trong</w:t>
+      </w:r>
+      <w:proofErr w:type="spellEnd"/>
+      <w:r>
+        <w:t xml:space="preserve"> file </w:t>
+      </w:r>
+      <w:proofErr w:type="spellStart"/>
+      <w:r>
+        <w:t>js</w:t>
+      </w:r>
+      <w:proofErr w:type="spellEnd"/>
+      <w:r>
+        <w:t>(</w:t>
+      </w:r>
+      <w:proofErr w:type="spellStart"/>
+      <w:r>
+        <w:t>thuc</w:t>
+      </w:r>
+      <w:proofErr w:type="spellEnd"/>
+      <w:r>
+        <w:t xml:space="preserve"> </w:t>
+      </w:r>
+      <w:proofErr w:type="spellStart"/>
+      <w:r>
+        <w:t>hien</w:t>
+      </w:r>
+      <w:proofErr w:type="spellEnd"/>
+      <w:r>
+        <w:t xml:space="preserve"> </w:t>
+      </w:r>
+      <w:proofErr w:type="spellStart"/>
+      <w:r>
+        <w:t>viec</w:t>
+      </w:r>
+      <w:proofErr w:type="spellEnd"/>
+      <w:r>
+        <w:t xml:space="preserve"> </w:t>
+      </w:r>
+      <w:r>
+        <w:t xml:space="preserve">nay qua JSX),dung Babel de </w:t>
+      </w:r>
+      <w:proofErr w:type="spellStart"/>
+      <w:r>
+        <w:t>bien</w:t>
+      </w:r>
+      <w:proofErr w:type="spellEnd"/>
+      <w:r>
+        <w:t xml:space="preserve"> dich </w:t>
+      </w:r>
+      <w:r>
+        <w:t>JSX</w:t>
+      </w:r>
+      <w:r>
+        <w:t xml:space="preserve"> </w:t>
+      </w:r>
+      <w:proofErr w:type="spellStart"/>
+      <w:r>
+        <w:t>thanh</w:t>
+      </w:r>
+      <w:proofErr w:type="spellEnd"/>
+      <w:r>
+        <w:t xml:space="preserve"> </w:t>
+      </w:r>
+      <w:proofErr w:type="spellStart"/>
+      <w:r>
+        <w:t>javascript</w:t>
+      </w:r>
+      <w:proofErr w:type="spellEnd"/>
+      <w:r>
+        <w:t>.</w:t>
+      </w:r>
+    </w:p>
+    <w:p>
+      <w:r>
+        <w:t>2-</w:t>
+      </w:r>
+      <w:r>
+        <w:t xml:space="preserve">Angular: component </w:t>
+      </w:r>
+      <w:proofErr w:type="spellStart"/>
+      <w:r>
+        <w:t>là</w:t>
+      </w:r>
+      <w:proofErr w:type="spellEnd"/>
+      <w:r>
+        <w:t xml:space="preserve"> </w:t>
+      </w:r>
+      <w:proofErr w:type="spellStart"/>
+      <w:r>
+        <w:t>trung</w:t>
+      </w:r>
+      <w:proofErr w:type="spellEnd"/>
+      <w:r>
+        <w:t xml:space="preserve"> </w:t>
+      </w:r>
+      <w:proofErr w:type="spellStart"/>
+      <w:r>
+        <w:t>tâm</w:t>
+      </w:r>
+      <w:proofErr w:type="gramStart"/>
+      <w:r>
+        <w:t>,những</w:t>
+      </w:r>
+      <w:proofErr w:type="spellEnd"/>
+      <w:proofErr w:type="gramEnd"/>
+      <w:r>
+        <w:t xml:space="preserve"> </w:t>
+      </w:r>
+      <w:proofErr w:type="spellStart"/>
+      <w:r>
+        <w:t>thứ</w:t>
+      </w:r>
+      <w:proofErr w:type="spellEnd"/>
+      <w:r>
+        <w:t xml:space="preserve"> </w:t>
+      </w:r>
+      <w:proofErr w:type="spellStart"/>
+      <w:r>
+        <w:t>khác</w:t>
+      </w:r>
+      <w:proofErr w:type="spellEnd"/>
+      <w:r>
+        <w:t xml:space="preserve"> </w:t>
+      </w:r>
+      <w:proofErr w:type="spellStart"/>
+      <w:r>
+        <w:t>xoay</w:t>
+      </w:r>
+      <w:proofErr w:type="spellEnd"/>
+      <w:r>
+        <w:t xml:space="preserve"> </w:t>
+      </w:r>
+      <w:proofErr w:type="spellStart"/>
+      <w:r>
+        <w:t>xung</w:t>
+      </w:r>
+      <w:proofErr w:type="spellEnd"/>
+      <w:r>
+        <w:t xml:space="preserve"> </w:t>
+      </w:r>
+      <w:proofErr w:type="spellStart"/>
+      <w:r>
+        <w:t>quanh</w:t>
+      </w:r>
+      <w:proofErr w:type="spellEnd"/>
+      <w:r>
+        <w:t xml:space="preserve"> </w:t>
+      </w:r>
+      <w:proofErr w:type="spellStart"/>
+      <w:r>
+        <w:t>nó</w:t>
+      </w:r>
+      <w:proofErr w:type="spellEnd"/>
+    </w:p>
+    <w:p>
+      <w:r>
+        <w:t>2-</w:t>
+      </w:r>
+      <w:proofErr w:type="gramStart"/>
+      <w:r>
+        <w:t>ReactJS :</w:t>
+      </w:r>
+      <w:proofErr w:type="gramEnd"/>
+      <w:r>
+        <w:t xml:space="preserve"> </w:t>
+      </w:r>
+      <w:r>
+        <w:t xml:space="preserve">component </w:t>
+      </w:r>
+      <w:proofErr w:type="spellStart"/>
+      <w:r>
+        <w:t>là</w:t>
+      </w:r>
+      <w:proofErr w:type="spellEnd"/>
+      <w:r>
+        <w:t xml:space="preserve"> </w:t>
+      </w:r>
+      <w:proofErr w:type="spellStart"/>
+      <w:r>
+        <w:t>những</w:t>
+      </w:r>
+      <w:proofErr w:type="spellEnd"/>
+      <w:r>
+        <w:t xml:space="preserve"> </w:t>
+      </w:r>
+      <w:proofErr w:type="spellStart"/>
+      <w:r>
+        <w:t>hàm</w:t>
+      </w:r>
+      <w:proofErr w:type="spellEnd"/>
+      <w:r>
+        <w:t xml:space="preserve"> JavaScript </w:t>
+      </w:r>
+      <w:proofErr w:type="spellStart"/>
+      <w:r>
+        <w:t>với</w:t>
+      </w:r>
+      <w:proofErr w:type="spellEnd"/>
+      <w:r>
+        <w:t xml:space="preserve"> </w:t>
+      </w:r>
+      <w:proofErr w:type="spellStart"/>
+      <w:r>
+        <w:t>một</w:t>
+      </w:r>
+      <w:proofErr w:type="spellEnd"/>
+      <w:r>
+        <w:t xml:space="preserve"> </w:t>
+      </w:r>
+      <w:proofErr w:type="spellStart"/>
+      <w:r>
+        <w:t>số</w:t>
+      </w:r>
+      <w:proofErr w:type="spellEnd"/>
+      <w:r>
+        <w:t xml:space="preserve"> </w:t>
+      </w:r>
+      <w:proofErr w:type="spellStart"/>
+      <w:r>
+        <w:t>lượng</w:t>
+      </w:r>
+      <w:proofErr w:type="spellEnd"/>
+      <w:r>
+        <w:t xml:space="preserve"> </w:t>
+      </w:r>
+      <w:proofErr w:type="spellStart"/>
+      <w:r>
+        <w:t>tuỳ</w:t>
+      </w:r>
+      <w:proofErr w:type="spellEnd"/>
+      <w:r>
+        <w:t xml:space="preserve"> ý </w:t>
+      </w:r>
+      <w:proofErr w:type="spellStart"/>
+      <w:r>
+        <w:t>các</w:t>
+      </w:r>
+      <w:proofErr w:type="spellEnd"/>
+      <w:r>
+        <w:t xml:space="preserve"> inputs </w:t>
+      </w:r>
+      <w:proofErr w:type="spellStart"/>
+      <w:r>
+        <w:t>và</w:t>
+      </w:r>
+      <w:proofErr w:type="spellEnd"/>
+      <w:r>
+        <w:t xml:space="preserve"> </w:t>
+      </w:r>
+      <w:proofErr w:type="spellStart"/>
+      <w:r>
+        <w:t>một</w:t>
+      </w:r>
+      <w:proofErr w:type="spellEnd"/>
+      <w:r>
+        <w:t xml:space="preserve"> output. Code </w:t>
+      </w:r>
+      <w:proofErr w:type="spellStart"/>
+      <w:r>
+        <w:t>bên</w:t>
+      </w:r>
+      <w:proofErr w:type="spellEnd"/>
+      <w:r>
+        <w:t xml:space="preserve"> </w:t>
+      </w:r>
+      <w:proofErr w:type="spellStart"/>
+      <w:r>
+        <w:t>dưới</w:t>
+      </w:r>
+      <w:proofErr w:type="spellEnd"/>
+      <w:r>
+        <w:t xml:space="preserve"> </w:t>
+      </w:r>
+      <w:proofErr w:type="spellStart"/>
+      <w:r>
+        <w:t>trình</w:t>
+      </w:r>
+      <w:proofErr w:type="spellEnd"/>
+      <w:r>
+        <w:t xml:space="preserve"> </w:t>
+      </w:r>
+      <w:proofErr w:type="spellStart"/>
+      <w:r>
+        <w:t>bày</w:t>
+      </w:r>
+      <w:proofErr w:type="spellEnd"/>
+      <w:r>
+        <w:t xml:space="preserve"> </w:t>
+      </w:r>
+      <w:proofErr w:type="spellStart"/>
+      <w:r>
+        <w:t>một</w:t>
+      </w:r>
+      <w:proofErr w:type="spellEnd"/>
+      <w:r>
+        <w:t xml:space="preserve"> component </w:t>
+      </w:r>
+      <w:proofErr w:type="spellStart"/>
+      <w:r>
+        <w:t>được</w:t>
+      </w:r>
+      <w:proofErr w:type="spellEnd"/>
+      <w:r>
+        <w:t xml:space="preserve"> </w:t>
+      </w:r>
+      <w:proofErr w:type="spellStart"/>
+      <w:r>
+        <w:t>định</w:t>
+      </w:r>
+      <w:proofErr w:type="spellEnd"/>
+      <w:r>
+        <w:t xml:space="preserve"> </w:t>
+      </w:r>
+      <w:proofErr w:type="spellStart"/>
+      <w:r>
+        <w:t>nghĩa</w:t>
+      </w:r>
+      <w:proofErr w:type="spellEnd"/>
+      <w:r>
+        <w:t xml:space="preserve"> </w:t>
+      </w:r>
+      <w:proofErr w:type="spellStart"/>
+      <w:r>
+        <w:t>bởi</w:t>
+      </w:r>
+      <w:proofErr w:type="spellEnd"/>
+      <w:r>
+        <w:t xml:space="preserve"> </w:t>
+      </w:r>
+      <w:proofErr w:type="spellStart"/>
+      <w:r>
+        <w:t>một</w:t>
+      </w:r>
+      <w:proofErr w:type="spellEnd"/>
+      <w:r>
+        <w:t xml:space="preserve"> </w:t>
+      </w:r>
+      <w:proofErr w:type="spellStart"/>
+      <w:r>
+        <w:t>hàm</w:t>
+      </w:r>
+      <w:proofErr w:type="spellEnd"/>
+      <w:r>
+        <w:t xml:space="preserve"> JavaScript </w:t>
+      </w:r>
+      <w:proofErr w:type="spellStart"/>
+      <w:r>
+        <w:t>và</w:t>
+      </w:r>
+      <w:proofErr w:type="spellEnd"/>
+      <w:r>
+        <w:t xml:space="preserve"> </w:t>
+      </w:r>
+      <w:proofErr w:type="spellStart"/>
+      <w:r>
+        <w:t>sử</w:t>
+      </w:r>
+      <w:proofErr w:type="spellEnd"/>
+      <w:r>
+        <w:t xml:space="preserve"> </w:t>
+      </w:r>
+      <w:proofErr w:type="spellStart"/>
+      <w:r>
+        <w:t>dụng</w:t>
+      </w:r>
+      <w:proofErr w:type="spellEnd"/>
+      <w:r>
+        <w:t xml:space="preserve"> ES6.</w:t>
+      </w:r>
+    </w:p>
+    <w:p>
+      <w:r>
+        <w:t>3-Angular</w:t>
+      </w:r>
+      <w:proofErr w:type="gramStart"/>
+      <w:r>
+        <w:t>:render</w:t>
+      </w:r>
+      <w:proofErr w:type="gramEnd"/>
+      <w:r>
+        <w:t xml:space="preserve"> tai client </w:t>
+      </w:r>
+      <w:proofErr w:type="spellStart"/>
+      <w:r>
+        <w:t>va</w:t>
+      </w:r>
+      <w:proofErr w:type="spellEnd"/>
+      <w:r>
+        <w:t xml:space="preserve"> server</w:t>
+      </w:r>
+    </w:p>
+    <w:p>
+      <w:r>
         <w:lastRenderedPageBreak/>
-        <w:t>fix :</w:t>
+        <w:t xml:space="preserve">3-ReactJS: render </w:t>
+      </w:r>
+      <w:proofErr w:type="gramStart"/>
+      <w:r>
+        <w:t>tai</w:t>
       </w:r>
       <w:proofErr w:type="gramEnd"/>
       <w:r>
-        <w:rPr>
-          <w:rFonts w:ascii="Calibri" w:hAnsi="Calibri" w:cs="Calibri"/>
-          <w:color w:val="000000"/>
-          <w:sz w:val="27"/>
-          <w:szCs w:val="27"/>
-        </w:rPr>
-        <w:t xml:space="preserve"> </w:t>
-      </w:r>
-      <w:proofErr w:type="spellStart"/>
-      <w:r>
-        <w:rPr>
-          <w:rFonts w:ascii="Calibri" w:hAnsi="Calibri" w:cs="Calibri"/>
-          <w:color w:val="000000"/>
-          <w:sz w:val="27"/>
-          <w:szCs w:val="27"/>
-        </w:rPr>
-        <w:t>xóa</w:t>
-      </w:r>
-      <w:proofErr w:type="spellEnd"/>
-      <w:r>
-        <w:rPr>
-          <w:rFonts w:ascii="Calibri" w:hAnsi="Calibri" w:cs="Calibri"/>
-          <w:color w:val="000000"/>
-          <w:sz w:val="27"/>
-          <w:szCs w:val="27"/>
-        </w:rPr>
-        <w:t xml:space="preserve"> d</w:t>
-      </w:r>
-      <w:r>
-        <w:rPr>
-          <w:rFonts w:ascii="Calibri" w:hAnsi="Calibri" w:cs="Calibri"/>
-          <w:color w:val="000000"/>
-          <w:sz w:val="27"/>
-          <w:szCs w:val="27"/>
-          <w:lang w:val="vi-VN"/>
-        </w:rPr>
-        <w:t>ấu ngoặc đơn trong h</w:t>
-      </w:r>
-      <w:proofErr w:type="spellStart"/>
-      <w:r>
-        <w:rPr>
-          <w:rFonts w:ascii="Calibri" w:hAnsi="Calibri" w:cs="Calibri"/>
-          <w:color w:val="000000"/>
-          <w:sz w:val="27"/>
-          <w:szCs w:val="27"/>
-        </w:rPr>
-        <w:t>àm,ví</w:t>
-      </w:r>
-      <w:proofErr w:type="spellEnd"/>
-      <w:r>
-        <w:rPr>
-          <w:rFonts w:ascii="Calibri" w:hAnsi="Calibri" w:cs="Calibri"/>
-          <w:color w:val="000000"/>
-          <w:sz w:val="27"/>
-          <w:szCs w:val="27"/>
-        </w:rPr>
-        <w:t xml:space="preserve"> d</w:t>
-      </w:r>
-      <w:r>
-        <w:rPr>
-          <w:rFonts w:ascii="Calibri" w:hAnsi="Calibri" w:cs="Calibri"/>
-          <w:color w:val="000000"/>
-          <w:sz w:val="27"/>
-          <w:szCs w:val="27"/>
-          <w:lang w:val="vi-VN"/>
-        </w:rPr>
-        <w:t xml:space="preserve">ụ </w:t>
-      </w:r>
-    </w:p>
-    <w:p>
-      <w:pPr>
-        <w:autoSpaceDE w:val="0"/>
-        <w:autoSpaceDN w:val="0"/>
-        <w:adjustRightInd w:val="0"/>
-        <w:spacing w:after="0" w:line="285" w:lineRule="atLeast"/>
-        <w:rPr>
-          <w:rFonts w:ascii="Consolas" w:hAnsi="Consolas" w:cs="Consolas"/>
-          <w:color w:val="D4D4D4"/>
-          <w:sz w:val="21"/>
-          <w:szCs w:val="21"/>
-          <w:highlight w:val="black"/>
-        </w:rPr>
-      </w:pPr>
-      <w:r>
-        <w:rPr>
-          <w:rFonts w:ascii="Consolas" w:hAnsi="Consolas" w:cs="Consolas"/>
-          <w:color w:val="808080"/>
-          <w:sz w:val="21"/>
-          <w:szCs w:val="21"/>
-          <w:highlight w:val="black"/>
-        </w:rPr>
-        <w:t>&lt;</w:t>
-      </w:r>
-      <w:r>
-        <w:rPr>
-          <w:rFonts w:ascii="Consolas" w:hAnsi="Consolas" w:cs="Consolas"/>
-          <w:color w:val="569CD6"/>
-          <w:sz w:val="21"/>
-          <w:szCs w:val="21"/>
-          <w:highlight w:val="black"/>
-        </w:rPr>
-        <w:t>button</w:t>
-      </w:r>
-      <w:r>
-        <w:rPr>
-          <w:rFonts w:ascii="Consolas" w:hAnsi="Consolas" w:cs="Consolas"/>
-          <w:color w:val="D4D4D4"/>
-          <w:sz w:val="21"/>
-          <w:szCs w:val="21"/>
-          <w:highlight w:val="black"/>
-        </w:rPr>
-        <w:t> </w:t>
-      </w:r>
-      <w:proofErr w:type="spellStart"/>
-      <w:r>
-        <w:rPr>
-          <w:rFonts w:ascii="Consolas" w:hAnsi="Consolas" w:cs="Consolas"/>
-          <w:color w:val="9CDCFE"/>
-          <w:sz w:val="21"/>
-          <w:szCs w:val="21"/>
-          <w:highlight w:val="black"/>
-        </w:rPr>
-        <w:t>onClick</w:t>
-      </w:r>
-      <w:proofErr w:type="spellEnd"/>
+        <w:t xml:space="preserve"> server</w:t>
+      </w:r>
+    </w:p>
+    <w:p>
+      <w:r>
+        <w:t xml:space="preserve">4-Angular: data binding </w:t>
+      </w:r>
       <w:proofErr w:type="gramStart"/>
       <w:r>
-        <w:rPr>
-          <w:rFonts w:ascii="Consolas" w:hAnsi="Consolas" w:cs="Consolas"/>
-          <w:color w:val="D4D4D4"/>
-          <w:sz w:val="21"/>
-          <w:szCs w:val="21"/>
-          <w:highlight w:val="black"/>
-        </w:rPr>
-        <w:t>=</w:t>
-      </w:r>
-      <w:r>
-        <w:rPr>
-          <w:rFonts w:ascii="Consolas" w:hAnsi="Consolas" w:cs="Consolas"/>
-          <w:color w:val="569CD6"/>
-          <w:sz w:val="21"/>
-          <w:szCs w:val="21"/>
-          <w:highlight w:val="black"/>
-        </w:rPr>
-        <w:t>{</w:t>
-      </w:r>
-      <w:proofErr w:type="spellStart"/>
+        <w:t>2</w:t>
+      </w:r>
       <w:proofErr w:type="gramEnd"/>
       <w:r>
-        <w:rPr>
-          <w:rFonts w:ascii="Consolas" w:hAnsi="Consolas" w:cs="Consolas"/>
-          <w:color w:val="569CD6"/>
-          <w:sz w:val="21"/>
-          <w:szCs w:val="21"/>
-          <w:highlight w:val="black"/>
-        </w:rPr>
-        <w:t>this</w:t>
-      </w:r>
-      <w:r>
-        <w:rPr>
-          <w:rFonts w:ascii="Consolas" w:hAnsi="Consolas" w:cs="Consolas"/>
-          <w:color w:val="D4D4D4"/>
-          <w:sz w:val="21"/>
-          <w:szCs w:val="21"/>
-          <w:highlight w:val="black"/>
-        </w:rPr>
-        <w:t>.</w:t>
-      </w:r>
-      <w:r>
-        <w:rPr>
-          <w:rFonts w:ascii="Consolas" w:hAnsi="Consolas" w:cs="Consolas"/>
-          <w:color w:val="DCDCAA"/>
-          <w:sz w:val="21"/>
-          <w:szCs w:val="21"/>
-          <w:highlight w:val="black"/>
-        </w:rPr>
-        <w:t>changeContent</w:t>
-      </w:r>
-      <w:proofErr w:type="spellEnd"/>
-      <w:r>
-        <w:rPr>
-          <w:rFonts w:ascii="Consolas" w:hAnsi="Consolas" w:cs="Consolas"/>
-          <w:color w:val="D4D4D4"/>
-          <w:sz w:val="21"/>
-          <w:szCs w:val="21"/>
-          <w:highlight w:val="black"/>
-        </w:rPr>
-        <w:t>()</w:t>
-      </w:r>
-      <w:r>
-        <w:rPr>
-          <w:rFonts w:ascii="Consolas" w:hAnsi="Consolas" w:cs="Consolas"/>
-          <w:color w:val="569CD6"/>
-          <w:sz w:val="21"/>
-          <w:szCs w:val="21"/>
-          <w:highlight w:val="black"/>
-        </w:rPr>
-        <w:t>}</w:t>
-      </w:r>
-      <w:r>
-        <w:rPr>
-          <w:rFonts w:ascii="Consolas" w:hAnsi="Consolas" w:cs="Consolas"/>
-          <w:color w:val="808080"/>
-          <w:sz w:val="21"/>
-          <w:szCs w:val="21"/>
-          <w:highlight w:val="black"/>
-        </w:rPr>
-        <w:t>&gt;</w:t>
-      </w:r>
-      <w:r>
-        <w:rPr>
-          <w:rFonts w:ascii="Consolas" w:hAnsi="Consolas" w:cs="Consolas"/>
-          <w:color w:val="D4D4D4"/>
-          <w:sz w:val="21"/>
-          <w:szCs w:val="21"/>
-          <w:highlight w:val="black"/>
-        </w:rPr>
-        <w:t>Click Me</w:t>
-      </w:r>
-      <w:r>
-        <w:rPr>
-          <w:rFonts w:ascii="Consolas" w:hAnsi="Consolas" w:cs="Consolas"/>
-          <w:color w:val="808080"/>
-          <w:sz w:val="21"/>
-          <w:szCs w:val="21"/>
-          <w:highlight w:val="black"/>
-        </w:rPr>
-        <w:t>&lt;/</w:t>
-      </w:r>
-      <w:r>
-        <w:rPr>
-          <w:rFonts w:ascii="Consolas" w:hAnsi="Consolas" w:cs="Consolas"/>
-          <w:color w:val="569CD6"/>
-          <w:sz w:val="21"/>
-          <w:szCs w:val="21"/>
-          <w:highlight w:val="black"/>
-        </w:rPr>
-        <w:t>button</w:t>
-      </w:r>
-      <w:r>
-        <w:rPr>
-          <w:rFonts w:ascii="Consolas" w:hAnsi="Consolas" w:cs="Consolas"/>
-          <w:color w:val="808080"/>
-          <w:sz w:val="21"/>
-          <w:szCs w:val="21"/>
-          <w:highlight w:val="black"/>
-        </w:rPr>
-        <w:t>&gt;</w:t>
-      </w:r>
-    </w:p>
-    <w:p>
-      <w:pPr>
-        <w:autoSpaceDE w:val="0"/>
-        <w:autoSpaceDN w:val="0"/>
-        <w:adjustRightInd w:val="0"/>
-        <w:rPr>
-          <w:rFonts w:ascii="Calibri" w:hAnsi="Calibri" w:cs="Calibri"/>
-          <w:color w:val="000000"/>
-          <w:sz w:val="27"/>
-          <w:szCs w:val="27"/>
-        </w:rPr>
-      </w:pPr>
-    </w:p>
-    <w:p>
-      <w:pPr>
-        <w:autoSpaceDE w:val="0"/>
-        <w:autoSpaceDN w:val="0"/>
-        <w:adjustRightInd w:val="0"/>
-        <w:rPr>
-          <w:rFonts w:ascii="Calibri" w:hAnsi="Calibri" w:cs="Calibri"/>
-          <w:color w:val="000000"/>
-          <w:sz w:val="27"/>
-          <w:szCs w:val="27"/>
-        </w:rPr>
-      </w:pPr>
+        <w:t xml:space="preserve"> </w:t>
+      </w:r>
+      <w:proofErr w:type="spellStart"/>
+      <w:r>
+        <w:t>chieu</w:t>
+      </w:r>
+      <w:proofErr w:type="spellEnd"/>
+    </w:p>
+    <w:p>
+      <w:r>
+        <w:t xml:space="preserve">4-ReactJS: data binding </w:t>
+      </w:r>
       <w:proofErr w:type="gramStart"/>
       <w:r>
-        <w:rPr>
-          <w:rFonts w:ascii="Calibri" w:hAnsi="Calibri" w:cs="Calibri"/>
-          <w:color w:val="000000"/>
-          <w:sz w:val="27"/>
-          <w:szCs w:val="27"/>
-        </w:rPr>
-        <w:t>s</w:t>
-      </w:r>
-      <w:r>
-        <w:rPr>
-          <w:rFonts w:ascii="Calibri" w:hAnsi="Calibri" w:cs="Calibri"/>
-          <w:color w:val="000000"/>
-          <w:sz w:val="27"/>
-          <w:szCs w:val="27"/>
-          <w:lang w:val="vi-VN"/>
-        </w:rPr>
-        <w:t>ửa</w:t>
+        <w:t>1</w:t>
       </w:r>
       <w:proofErr w:type="gramEnd"/>
       <w:r>
-        <w:rPr>
-          <w:rFonts w:ascii="Calibri" w:hAnsi="Calibri" w:cs="Calibri"/>
-          <w:color w:val="000000"/>
-          <w:sz w:val="27"/>
-          <w:szCs w:val="27"/>
-          <w:lang w:val="vi-VN"/>
-        </w:rPr>
-        <w:t xml:space="preserve"> th</w:t>
-      </w:r>
-      <w:proofErr w:type="spellStart"/>
-      <w:r>
-        <w:rPr>
-          <w:rFonts w:ascii="Calibri" w:hAnsi="Calibri" w:cs="Calibri"/>
-          <w:color w:val="000000"/>
-          <w:sz w:val="27"/>
-          <w:szCs w:val="27"/>
-        </w:rPr>
-        <w:t>ành</w:t>
-      </w:r>
-      <w:proofErr w:type="spellEnd"/>
-      <w:r>
-        <w:rPr>
-          <w:rFonts w:ascii="Calibri" w:hAnsi="Calibri" w:cs="Calibri"/>
-          <w:color w:val="000000"/>
-          <w:sz w:val="27"/>
-          <w:szCs w:val="27"/>
-        </w:rPr>
-        <w:t xml:space="preserve"> </w:t>
-      </w:r>
-    </w:p>
-    <w:p>
-      <w:pPr>
-        <w:autoSpaceDE w:val="0"/>
-        <w:autoSpaceDN w:val="0"/>
-        <w:adjustRightInd w:val="0"/>
-        <w:spacing w:after="0" w:line="285" w:lineRule="atLeast"/>
-        <w:rPr>
-          <w:rFonts w:ascii="Consolas" w:hAnsi="Consolas" w:cs="Consolas"/>
-          <w:color w:val="D4D4D4"/>
-          <w:sz w:val="21"/>
-          <w:szCs w:val="21"/>
-          <w:highlight w:val="black"/>
-        </w:rPr>
-      </w:pPr>
-      <w:r>
-        <w:rPr>
-          <w:rFonts w:ascii="Consolas" w:hAnsi="Consolas" w:cs="Consolas"/>
-          <w:color w:val="808080"/>
-          <w:sz w:val="21"/>
-          <w:szCs w:val="21"/>
-          <w:highlight w:val="black"/>
-        </w:rPr>
-        <w:t>&lt;</w:t>
-      </w:r>
-      <w:r>
-        <w:rPr>
-          <w:rFonts w:ascii="Consolas" w:hAnsi="Consolas" w:cs="Consolas"/>
-          <w:color w:val="569CD6"/>
-          <w:sz w:val="21"/>
-          <w:szCs w:val="21"/>
-          <w:highlight w:val="black"/>
-        </w:rPr>
-        <w:t>button</w:t>
-      </w:r>
-      <w:r>
-        <w:rPr>
-          <w:rFonts w:ascii="Consolas" w:hAnsi="Consolas" w:cs="Consolas"/>
-          <w:color w:val="D4D4D4"/>
-          <w:sz w:val="21"/>
-          <w:szCs w:val="21"/>
-          <w:highlight w:val="black"/>
-        </w:rPr>
-        <w:t> </w:t>
-      </w:r>
-      <w:proofErr w:type="spellStart"/>
-      <w:r>
-        <w:rPr>
-          <w:rFonts w:ascii="Consolas" w:hAnsi="Consolas" w:cs="Consolas"/>
-          <w:color w:val="9CDCFE"/>
-          <w:sz w:val="21"/>
-          <w:szCs w:val="21"/>
-          <w:highlight w:val="black"/>
-        </w:rPr>
-        <w:t>onClick</w:t>
-      </w:r>
-      <w:proofErr w:type="spellEnd"/>
+        <w:t xml:space="preserve"> </w:t>
+      </w:r>
+      <w:proofErr w:type="spellStart"/>
+      <w:r>
+        <w:t>chieu</w:t>
+      </w:r>
+      <w:proofErr w:type="spellEnd"/>
+    </w:p>
+    <w:p>
+      <w:r>
+        <w:t xml:space="preserve">5-Angular: </w:t>
+      </w:r>
+      <w:proofErr w:type="spellStart"/>
+      <w:r>
+        <w:t>kho</w:t>
+      </w:r>
+      <w:proofErr w:type="spellEnd"/>
+      <w:r>
+        <w:t xml:space="preserve"> </w:t>
+      </w:r>
+      <w:proofErr w:type="spellStart"/>
+      <w:r>
+        <w:t>tiep</w:t>
+      </w:r>
+      <w:proofErr w:type="spellEnd"/>
+      <w:r>
+        <w:t xml:space="preserve"> can </w:t>
+      </w:r>
       <w:proofErr w:type="gramStart"/>
       <w:r>
-        <w:rPr>
-          <w:rFonts w:ascii="Consolas" w:hAnsi="Consolas" w:cs="Consolas"/>
-          <w:color w:val="D4D4D4"/>
-          <w:sz w:val="21"/>
-          <w:szCs w:val="21"/>
-          <w:highlight w:val="black"/>
-        </w:rPr>
-        <w:t>=</w:t>
-      </w:r>
-      <w:r>
-        <w:rPr>
-          <w:rFonts w:ascii="Consolas" w:hAnsi="Consolas" w:cs="Consolas"/>
-          <w:color w:val="569CD6"/>
-          <w:sz w:val="21"/>
-          <w:szCs w:val="21"/>
-          <w:highlight w:val="black"/>
-        </w:rPr>
-        <w:t>{</w:t>
+        <w:t>hon(</w:t>
       </w:r>
       <w:proofErr w:type="spellStart"/>
       <w:proofErr w:type="gramEnd"/>
       <w:r>
-        <w:rPr>
-          <w:rFonts w:ascii="Consolas" w:hAnsi="Consolas" w:cs="Consolas"/>
-          <w:color w:val="569CD6"/>
-          <w:sz w:val="21"/>
-          <w:szCs w:val="21"/>
-          <w:highlight w:val="black"/>
-        </w:rPr>
-        <w:t>this</w:t>
-      </w:r>
-      <w:r>
-        <w:rPr>
-          <w:rFonts w:ascii="Consolas" w:hAnsi="Consolas" w:cs="Consolas"/>
-          <w:color w:val="D4D4D4"/>
-          <w:sz w:val="21"/>
-          <w:szCs w:val="21"/>
-          <w:highlight w:val="black"/>
-        </w:rPr>
-        <w:t>.</w:t>
-      </w:r>
-      <w:r>
-        <w:rPr>
-          <w:rFonts w:ascii="Consolas" w:hAnsi="Consolas" w:cs="Consolas"/>
-          <w:color w:val="9CDCFE"/>
-          <w:sz w:val="21"/>
-          <w:szCs w:val="21"/>
-          <w:highlight w:val="black"/>
-        </w:rPr>
-        <w:t>changeContent</w:t>
-      </w:r>
-      <w:proofErr w:type="spellEnd"/>
-      <w:r>
-        <w:rPr>
-          <w:rFonts w:ascii="Consolas" w:hAnsi="Consolas" w:cs="Consolas"/>
-          <w:color w:val="569CD6"/>
-          <w:sz w:val="21"/>
-          <w:szCs w:val="21"/>
-          <w:highlight w:val="black"/>
-        </w:rPr>
-        <w:t>}</w:t>
-      </w:r>
-      <w:r>
-        <w:rPr>
-          <w:rFonts w:ascii="Consolas" w:hAnsi="Consolas" w:cs="Consolas"/>
-          <w:color w:val="808080"/>
-          <w:sz w:val="21"/>
-          <w:szCs w:val="21"/>
-          <w:highlight w:val="black"/>
-        </w:rPr>
-        <w:t>&gt;</w:t>
-      </w:r>
-      <w:r>
-        <w:rPr>
-          <w:rFonts w:ascii="Consolas" w:hAnsi="Consolas" w:cs="Consolas"/>
-          <w:color w:val="D4D4D4"/>
-          <w:sz w:val="21"/>
-          <w:szCs w:val="21"/>
-          <w:highlight w:val="black"/>
-        </w:rPr>
-        <w:t>Click Me</w:t>
-      </w:r>
-      <w:r>
-        <w:rPr>
-          <w:rFonts w:ascii="Consolas" w:hAnsi="Consolas" w:cs="Consolas"/>
-          <w:color w:val="808080"/>
-          <w:sz w:val="21"/>
-          <w:szCs w:val="21"/>
-          <w:highlight w:val="black"/>
-        </w:rPr>
-        <w:t>&lt;/</w:t>
-      </w:r>
-      <w:r>
-        <w:rPr>
-          <w:rFonts w:ascii="Consolas" w:hAnsi="Consolas" w:cs="Consolas"/>
-          <w:color w:val="569CD6"/>
-          <w:sz w:val="21"/>
-          <w:szCs w:val="21"/>
-          <w:highlight w:val="black"/>
-        </w:rPr>
-        <w:t>button</w:t>
-      </w:r>
-      <w:r>
-        <w:rPr>
-          <w:rFonts w:ascii="Consolas" w:hAnsi="Consolas" w:cs="Consolas"/>
-          <w:color w:val="808080"/>
-          <w:sz w:val="21"/>
-          <w:szCs w:val="21"/>
-          <w:highlight w:val="black"/>
-        </w:rPr>
-        <w:t>&gt;</w:t>
-      </w:r>
-    </w:p>
-    <w:p>
-      <w:pPr>
-        <w:autoSpaceDE w:val="0"/>
-        <w:autoSpaceDN w:val="0"/>
-        <w:adjustRightInd w:val="0"/>
-        <w:rPr>
-          <w:rFonts w:ascii="Calibri" w:hAnsi="Calibri" w:cs="Calibri"/>
-          <w:color w:val="000000"/>
-          <w:sz w:val="27"/>
-          <w:szCs w:val="27"/>
-        </w:rPr>
-      </w:pPr>
-    </w:p>
-    <w:p>
-      <w:pPr>
-        <w:pStyle w:val="Subtitle"/>
-        <w:rPr>
-          <w:lang w:val="vi-VN"/>
-        </w:rPr>
-      </w:pPr>
-      <w:proofErr w:type="spellStart"/>
+        <w:t>yeu</w:t>
+      </w:r>
+      <w:proofErr w:type="spellEnd"/>
+      <w:r>
+        <w:t xml:space="preserve"> </w:t>
+      </w:r>
+      <w:proofErr w:type="spellStart"/>
+      <w:r>
+        <w:t>cau</w:t>
+      </w:r>
+      <w:proofErr w:type="spellEnd"/>
+      <w:r>
+        <w:t xml:space="preserve"> co </w:t>
+      </w:r>
+      <w:proofErr w:type="spellStart"/>
+      <w:r>
+        <w:t>kien</w:t>
+      </w:r>
+      <w:proofErr w:type="spellEnd"/>
+      <w:r>
+        <w:t xml:space="preserve"> </w:t>
+      </w:r>
+      <w:proofErr w:type="spellStart"/>
+      <w:r>
+        <w:t>thuc</w:t>
+      </w:r>
+      <w:proofErr w:type="spellEnd"/>
+      <w:r>
+        <w:t xml:space="preserve"> </w:t>
+      </w:r>
+      <w:proofErr w:type="spellStart"/>
+      <w:r>
+        <w:t>nang</w:t>
+      </w:r>
+      <w:proofErr w:type="spellEnd"/>
+      <w:r>
+        <w:t xml:space="preserve"> </w:t>
+      </w:r>
+      <w:proofErr w:type="spellStart"/>
+      <w:r>
+        <w:t>cao</w:t>
+      </w:r>
+      <w:proofErr w:type="spellEnd"/>
+      <w:r>
+        <w:t xml:space="preserve"> </w:t>
+      </w:r>
+      <w:proofErr w:type="spellStart"/>
+      <w:r>
+        <w:t>ve</w:t>
+      </w:r>
+      <w:proofErr w:type="spellEnd"/>
+      <w:r>
+        <w:t xml:space="preserve"> JS)</w:t>
+      </w:r>
+    </w:p>
+    <w:p>
+      <w:r>
+        <w:t xml:space="preserve">5-ReactJS: de </w:t>
+      </w:r>
+      <w:proofErr w:type="spellStart"/>
+      <w:r>
+        <w:t>tiep</w:t>
+      </w:r>
+      <w:proofErr w:type="spellEnd"/>
+      <w:r>
+        <w:t xml:space="preserve"> can </w:t>
+      </w:r>
       <w:proofErr w:type="gramStart"/>
       <w:r>
-        <w:t>khó</w:t>
-      </w:r>
-      <w:proofErr w:type="spellEnd"/>
+        <w:t>hon(</w:t>
+      </w:r>
       <w:proofErr w:type="gramEnd"/>
       <w:r>
-        <w:t xml:space="preserve"> đ</w:t>
-      </w:r>
-      <w:r>
-        <w:rPr>
-          <w:lang w:val="vi-VN"/>
-        </w:rPr>
-        <w:t>ến đ</w:t>
-      </w:r>
-      <w:proofErr w:type="spellStart"/>
-      <w:r>
-        <w:t>âu,h</w:t>
-      </w:r>
-      <w:proofErr w:type="spellEnd"/>
-      <w:r>
-        <w:rPr>
-          <w:lang w:val="vi-VN"/>
-        </w:rPr>
-        <w:t>ỏi đến đấy,mọi việc đều c</w:t>
-      </w:r>
-      <w:r>
-        <w:t xml:space="preserve">ó </w:t>
-      </w:r>
-      <w:proofErr w:type="spellStart"/>
-      <w:r>
-        <w:t>cách</w:t>
-      </w:r>
-      <w:proofErr w:type="spellEnd"/>
-      <w:r>
-        <w:t xml:space="preserve"> </w:t>
-      </w:r>
-      <w:proofErr w:type="spellStart"/>
-      <w:r>
-        <w:t>gi</w:t>
-      </w:r>
-      <w:proofErr w:type="spellEnd"/>
-      <w:r>
-        <w:rPr>
-          <w:lang w:val="vi-VN"/>
-        </w:rPr>
-        <w:t>ải quyết.</w:t>
-      </w:r>
-    </w:p>
-    <w:p>
-      <w:pPr>
-        <w:pStyle w:val="Subtitle"/>
-        <w:rPr>
-          <w:lang w:val="vi-VN"/>
-        </w:rPr>
-      </w:pPr>
-      <w:r>
-        <w:rPr>
-          <w:lang w:val="vi-VN"/>
-        </w:rPr>
-        <w:t>g</w:t>
-      </w:r>
-      <w:r>
-        <w:rPr>
-          <w:lang w:val="vi-VN"/>
-        </w:rPr>
-        <w:t>ặp kh</w:t>
-      </w:r>
-      <w:r>
-        <w:rPr>
-          <w:lang w:val="vi-VN"/>
-        </w:rPr>
-        <w:t>ó khăn,hãy nghĩ đ</w:t>
-      </w:r>
-      <w:r>
-        <w:rPr>
-          <w:lang w:val="vi-VN"/>
-        </w:rPr>
-        <w:t>ến người th</w:t>
-      </w:r>
-      <w:r>
-        <w:rPr>
-          <w:lang w:val="vi-VN"/>
-        </w:rPr>
-        <w:t xml:space="preserve">ân </w:t>
-      </w:r>
-      <w:r>
-        <w:rPr>
-          <w:lang w:val="vi-VN"/>
-        </w:rPr>
-        <w:t>ở b</w:t>
-      </w:r>
-      <w:r>
-        <w:rPr>
-          <w:lang w:val="vi-VN"/>
-        </w:rPr>
-        <w:t>ên c</w:t>
-      </w:r>
-      <w:r>
-        <w:rPr>
-          <w:lang w:val="vi-VN"/>
-        </w:rPr>
-        <w:t>ạnh,nghĩ đến những người ở ph</w:t>
-      </w:r>
-      <w:r>
-        <w:rPr>
-          <w:lang w:val="vi-VN"/>
-        </w:rPr>
-        <w:t>ía sau.</w:t>
-      </w:r>
-    </w:p>
-    <w:p>
-      <w:pPr>
-        <w:pStyle w:val="Subtitle"/>
-        <w:rPr>
-          <w:lang w:val="vi-VN"/>
-        </w:rPr>
-      </w:pPr>
-      <w:r>
-        <w:rPr>
-          <w:lang w:val="vi-VN"/>
-        </w:rPr>
-        <w:t>làm vi</w:t>
-      </w:r>
-      <w:r>
-        <w:rPr>
-          <w:lang w:val="vi-VN"/>
-        </w:rPr>
-        <w:t>ệc g</w:t>
-      </w:r>
-      <w:r>
-        <w:rPr>
-          <w:lang w:val="vi-VN"/>
-        </w:rPr>
-        <w:t>ì đó d</w:t>
-      </w:r>
-      <w:r>
-        <w:rPr>
-          <w:lang w:val="vi-VN"/>
-        </w:rPr>
-        <w:t>ễ trước.TUYỆT ĐỐI KH</w:t>
-      </w:r>
-      <w:r>
-        <w:rPr>
-          <w:lang w:val="vi-VN"/>
-        </w:rPr>
-        <w:t>ÔNG ĐƯ</w:t>
-      </w:r>
-      <w:r>
-        <w:rPr>
-          <w:lang w:val="vi-VN"/>
-        </w:rPr>
-        <w:t>ỢC NGHĨ ĐẾN THẤT BẠI.</w:t>
-      </w:r>
-    </w:p>
-    <w:p>
-      <w:pPr>
-        <w:pStyle w:val="Subtitle"/>
-        <w:rPr>
-          <w:lang w:val="vi-VN"/>
-        </w:rPr>
-      </w:pPr>
-      <w:r>
-        <w:rPr>
-          <w:lang w:val="vi-VN"/>
-        </w:rPr>
-        <w:t>M</w:t>
-      </w:r>
-      <w:r>
-        <w:rPr>
-          <w:lang w:val="vi-VN"/>
-        </w:rPr>
-        <w:t>ọi việc kh</w:t>
-      </w:r>
-      <w:r>
-        <w:rPr>
-          <w:lang w:val="vi-VN"/>
-        </w:rPr>
-        <w:t>ông đáng s</w:t>
-      </w:r>
-      <w:r>
-        <w:rPr>
-          <w:lang w:val="vi-VN"/>
-        </w:rPr>
-        <w:t>ợ bằng 1 nửa những g</w:t>
-      </w:r>
-      <w:r>
-        <w:rPr>
-          <w:lang w:val="vi-VN"/>
-        </w:rPr>
-        <w:t>ì tôi đã nghĩ trư</w:t>
-      </w:r>
-      <w:r>
-        <w:rPr>
-          <w:lang w:val="vi-VN"/>
-        </w:rPr>
-        <w:t>ớc đ</w:t>
-      </w:r>
-      <w:r>
-        <w:rPr>
-          <w:lang w:val="vi-VN"/>
-        </w:rPr>
-        <w:t>ó.</w:t>
-      </w:r>
-    </w:p>
-    <w:p>
-      <w:pPr>
-        <w:rPr>
-          <w:lang w:val="vi-VN"/>
-        </w:rPr>
-      </w:pPr>
-    </w:p>
-    <w:p>
-      <w:r>
-        <w:t>1-</w:t>
-      </w:r>
-      <w:r>
-        <w:t xml:space="preserve">Angular: </w:t>
+        <w:t xml:space="preserve">chi can dev co </w:t>
+      </w:r>
+      <w:proofErr w:type="spellStart"/>
+      <w:r>
+        <w:t>kien</w:t>
+      </w:r>
+      <w:proofErr w:type="spellEnd"/>
+      <w:r>
+        <w:t xml:space="preserve"> </w:t>
+      </w:r>
+      <w:proofErr w:type="spellStart"/>
+      <w:r>
+        <w:t>thuc</w:t>
+      </w:r>
+      <w:proofErr w:type="spellEnd"/>
+      <w:r>
+        <w:t xml:space="preserve"> </w:t>
+      </w:r>
+      <w:proofErr w:type="spellStart"/>
+      <w:r>
+        <w:t>trung</w:t>
+      </w:r>
+      <w:proofErr w:type="spellEnd"/>
+      <w:r>
+        <w:t xml:space="preserve"> </w:t>
+      </w:r>
+      <w:proofErr w:type="spellStart"/>
+      <w:r>
+        <w:t>binh</w:t>
+      </w:r>
+      <w:proofErr w:type="spellEnd"/>
+      <w:r>
+        <w:t xml:space="preserve"> </w:t>
+      </w:r>
+      <w:proofErr w:type="spellStart"/>
+      <w:r>
+        <w:t>ve</w:t>
+      </w:r>
+      <w:proofErr w:type="spellEnd"/>
+      <w:r>
+        <w:t xml:space="preserve"> JS)</w:t>
+      </w:r>
+    </w:p>
+    <w:p>
+      <w:r>
+        <w:t xml:space="preserve">6-Angular: co API Pipe co </w:t>
+      </w:r>
+      <w:proofErr w:type="spellStart"/>
+      <w:r>
+        <w:t>san</w:t>
+      </w:r>
+      <w:proofErr w:type="gramStart"/>
+      <w:r>
+        <w:t>,hoac</w:t>
+      </w:r>
+      <w:proofErr w:type="spellEnd"/>
+      <w:proofErr w:type="gramEnd"/>
+      <w:r>
+        <w:t xml:space="preserve"> dev co the </w:t>
+      </w:r>
+      <w:proofErr w:type="spellStart"/>
+      <w:r>
+        <w:t>tu</w:t>
+      </w:r>
+      <w:proofErr w:type="spellEnd"/>
+      <w:r>
+        <w:t xml:space="preserve"> </w:t>
       </w:r>
       <w:proofErr w:type="spellStart"/>
       <w:r>
@@ -11862,793 +12791,82 @@
       </w:r>
       <w:proofErr w:type="spellEnd"/>
       <w:r>
-        <w:t xml:space="preserve"> bang </w:t>
-      </w:r>
-      <w:proofErr w:type="spellStart"/>
-      <w:r>
-        <w:t>typescript</w:t>
+        <w:t xml:space="preserve"> pipe</w:t>
+      </w:r>
+    </w:p>
+    <w:p>
+      <w:r>
+        <w:t xml:space="preserve">6-ReactJS: </w:t>
+      </w:r>
+      <w:proofErr w:type="spellStart"/>
+      <w:r>
+        <w:t>ko</w:t>
+      </w:r>
+      <w:proofErr w:type="spellEnd"/>
+      <w:r>
+        <w:t xml:space="preserve"> co </w:t>
+      </w:r>
+      <w:proofErr w:type="spellStart"/>
+      <w:r>
+        <w:t>Pipe</w:t>
       </w:r>
       <w:proofErr w:type="gramStart"/>
       <w:r>
-        <w:t>,dung</w:t>
+        <w:t>,su</w:t>
       </w:r>
       <w:proofErr w:type="spellEnd"/>
       <w:proofErr w:type="gramEnd"/>
       <w:r>
-        <w:t xml:space="preserve"> 1 </w:t>
-      </w:r>
-      <w:proofErr w:type="spellStart"/>
-      <w:r>
-        <w:t>transpiler</w:t>
-      </w:r>
-      <w:proofErr w:type="spellEnd"/>
-      <w:r>
-        <w:t xml:space="preserve"> de </w:t>
-      </w:r>
-      <w:proofErr w:type="spellStart"/>
-      <w:r>
-        <w:t>bien</w:t>
-      </w:r>
-      <w:proofErr w:type="spellEnd"/>
-      <w:r>
-        <w:t xml:space="preserve"> dich file .</w:t>
-      </w:r>
-      <w:proofErr w:type="spellStart"/>
-      <w:r>
-        <w:t>ts</w:t>
-      </w:r>
-      <w:proofErr w:type="spellEnd"/>
-      <w:r>
-        <w:t xml:space="preserve"> </w:t>
-      </w:r>
-      <w:proofErr w:type="spellStart"/>
-      <w:r>
-        <w:t>thanh</w:t>
-      </w:r>
-      <w:proofErr w:type="spellEnd"/>
-      <w:r>
-        <w:t xml:space="preserve"> file .</w:t>
-      </w:r>
-      <w:proofErr w:type="spellStart"/>
-      <w:r>
-        <w:t>js</w:t>
-      </w:r>
-      <w:proofErr w:type="spellEnd"/>
-    </w:p>
-    <w:p>
-      <w:r>
-        <w:t>1-</w:t>
-      </w:r>
-      <w:r>
-        <w:t xml:space="preserve">ReactJS: </w:t>
-      </w:r>
-      <w:proofErr w:type="spellStart"/>
-      <w:r>
-        <w:t>viet</w:t>
-      </w:r>
-      <w:proofErr w:type="spellEnd"/>
-      <w:r>
-        <w:t xml:space="preserve"> bang js</w:t>
+        <w:t xml:space="preserve"> dung </w:t>
+      </w:r>
+      <w:proofErr w:type="spellStart"/>
+      <w:r>
+        <w:t>cac</w:t>
+      </w:r>
+      <w:proofErr w:type="spellEnd"/>
+      <w:r>
+        <w:t xml:space="preserve"> ham </w:t>
+      </w:r>
+      <w:proofErr w:type="spellStart"/>
+      <w:r>
+        <w:t>javascript</w:t>
+      </w:r>
+      <w:proofErr w:type="spellEnd"/>
+      <w:r>
+        <w:t xml:space="preserve"> thong </w:t>
+      </w:r>
+      <w:proofErr w:type="spellStart"/>
+      <w:r>
+        <w:t>thuong</w:t>
+      </w:r>
+      <w:proofErr w:type="spellEnd"/>
+      <w:r>
+        <w:t xml:space="preserve"> de filter du lieu</w:t>
+      </w:r>
+    </w:p>
+    <w:p>
+      <w:r>
+        <w:t xml:space="preserve">A </w:t>
+      </w:r>
+      <w:proofErr w:type="spellStart"/>
+      <w:r>
+        <w:t>ko</w:t>
+      </w:r>
+      <w:proofErr w:type="spellEnd"/>
+      <w:r>
+        <w:t xml:space="preserve"> </w:t>
+      </w:r>
+      <w:proofErr w:type="spellStart"/>
+      <w:r>
+        <w:t>hieu</w:t>
       </w:r>
       <w:proofErr w:type="gramStart"/>
       <w:r>
-        <w:t>,es6</w:t>
-      </w:r>
-      <w:r>
-        <w:t>,co</w:t>
-      </w:r>
+        <w:t>,chuyen</w:t>
+      </w:r>
+      <w:proofErr w:type="spellEnd"/>
       <w:proofErr w:type="gramEnd"/>
       <w:r>
-        <w:t xml:space="preserve"> the </w:t>
-      </w:r>
-      <w:proofErr w:type="spellStart"/>
-      <w:r>
-        <w:t>nhung</w:t>
-      </w:r>
-      <w:proofErr w:type="spellEnd"/>
-      <w:r>
-        <w:t xml:space="preserve"> the XML,HTML </w:t>
-      </w:r>
-      <w:proofErr w:type="spellStart"/>
-      <w:r>
-        <w:t>vao</w:t>
-      </w:r>
-      <w:proofErr w:type="spellEnd"/>
-      <w:r>
-        <w:t xml:space="preserve"> </w:t>
-      </w:r>
-      <w:proofErr w:type="spellStart"/>
-      <w:r>
-        <w:t>trong</w:t>
-      </w:r>
-      <w:proofErr w:type="spellEnd"/>
-      <w:r>
-        <w:t xml:space="preserve"> file </w:t>
-      </w:r>
-      <w:proofErr w:type="spellStart"/>
-      <w:r>
-        <w:t>js</w:t>
-      </w:r>
-      <w:proofErr w:type="spellEnd"/>
-      <w:r>
-        <w:t>(</w:t>
-      </w:r>
-      <w:proofErr w:type="spellStart"/>
-      <w:r>
-        <w:t>thuc</w:t>
-      </w:r>
-      <w:proofErr w:type="spellEnd"/>
-      <w:r>
-        <w:t xml:space="preserve"> </w:t>
-      </w:r>
-      <w:proofErr w:type="spellStart"/>
-      <w:r>
-        <w:t>hien</w:t>
-      </w:r>
-      <w:proofErr w:type="spellEnd"/>
-      <w:r>
-        <w:t xml:space="preserve"> </w:t>
-      </w:r>
-      <w:proofErr w:type="spellStart"/>
-      <w:r>
-        <w:t>viec</w:t>
-      </w:r>
-      <w:proofErr w:type="spellEnd"/>
-      <w:r>
-        <w:t xml:space="preserve"> </w:t>
-      </w:r>
-      <w:r>
-        <w:t xml:space="preserve">nay qua JSX),dung Babel de </w:t>
-      </w:r>
-      <w:proofErr w:type="spellStart"/>
-      <w:r>
-        <w:t>bien</w:t>
-      </w:r>
-      <w:proofErr w:type="spellEnd"/>
-      <w:r>
-        <w:t xml:space="preserve"> dich </w:t>
-      </w:r>
-      <w:r>
-        <w:t>JSX</w:t>
-      </w:r>
-      <w:r>
-        <w:t xml:space="preserve"> </w:t>
-      </w:r>
-      <w:proofErr w:type="spellStart"/>
-      <w:r>
-        <w:t>thanh</w:t>
-      </w:r>
-      <w:proofErr w:type="spellEnd"/>
-      <w:r>
-        <w:t xml:space="preserve"> </w:t>
-      </w:r>
-      <w:proofErr w:type="spellStart"/>
-      <w:r>
-        <w:t>javascript</w:t>
-      </w:r>
-      <w:proofErr w:type="spellEnd"/>
-      <w:r>
-        <w:t>.</w:t>
-      </w:r>
-    </w:p>
-    <w:p>
-      <w:r>
-        <w:t>2-</w:t>
-      </w:r>
-      <w:r>
-        <w:t xml:space="preserve">Angular: component </w:t>
-      </w:r>
-      <w:proofErr w:type="spellStart"/>
-      <w:r>
-        <w:t>là</w:t>
-      </w:r>
-      <w:proofErr w:type="spellEnd"/>
-      <w:r>
-        <w:t xml:space="preserve"> </w:t>
-      </w:r>
-      <w:proofErr w:type="spellStart"/>
-      <w:r>
-        <w:t>trung</w:t>
-      </w:r>
-      <w:proofErr w:type="spellEnd"/>
-      <w:r>
-        <w:t xml:space="preserve"> </w:t>
-      </w:r>
-      <w:proofErr w:type="spellStart"/>
-      <w:r>
-        <w:t>tâm</w:t>
-      </w:r>
-      <w:proofErr w:type="gramStart"/>
-      <w:r>
-        <w:t>,những</w:t>
-      </w:r>
-      <w:proofErr w:type="spellEnd"/>
-      <w:proofErr w:type="gramEnd"/>
-      <w:r>
-        <w:t xml:space="preserve"> </w:t>
-      </w:r>
-      <w:proofErr w:type="spellStart"/>
-      <w:r>
-        <w:t>thứ</w:t>
-      </w:r>
-      <w:proofErr w:type="spellEnd"/>
-      <w:r>
-        <w:t xml:space="preserve"> </w:t>
-      </w:r>
-      <w:proofErr w:type="spellStart"/>
-      <w:r>
-        <w:t>khác</w:t>
-      </w:r>
-      <w:proofErr w:type="spellEnd"/>
-      <w:r>
-        <w:t xml:space="preserve"> </w:t>
-      </w:r>
-      <w:proofErr w:type="spellStart"/>
-      <w:r>
-        <w:t>xoay</w:t>
-      </w:r>
-      <w:proofErr w:type="spellEnd"/>
-      <w:r>
-        <w:t xml:space="preserve"> </w:t>
-      </w:r>
-      <w:proofErr w:type="spellStart"/>
-      <w:r>
-        <w:t>xung</w:t>
-      </w:r>
-      <w:proofErr w:type="spellEnd"/>
-      <w:r>
-        <w:t xml:space="preserve"> </w:t>
-      </w:r>
-      <w:proofErr w:type="spellStart"/>
-      <w:r>
-        <w:t>quanh</w:t>
-      </w:r>
-      <w:proofErr w:type="spellEnd"/>
-      <w:r>
-        <w:t xml:space="preserve"> </w:t>
-      </w:r>
-      <w:proofErr w:type="spellStart"/>
-      <w:r>
-        <w:t>nó</w:t>
-      </w:r>
-      <w:proofErr w:type="spellEnd"/>
-    </w:p>
-    <w:p>
-      <w:r>
-        <w:t>2-</w:t>
-      </w:r>
-      <w:proofErr w:type="gramStart"/>
-      <w:r>
-        <w:t>ReactJS :</w:t>
-      </w:r>
-      <w:proofErr w:type="gramEnd"/>
-      <w:r>
-        <w:t xml:space="preserve"> </w:t>
-      </w:r>
-      <w:r>
-        <w:t xml:space="preserve">component </w:t>
-      </w:r>
-      <w:proofErr w:type="spellStart"/>
-      <w:r>
-        <w:t>là</w:t>
-      </w:r>
-      <w:proofErr w:type="spellEnd"/>
-      <w:r>
-        <w:t xml:space="preserve"> </w:t>
-      </w:r>
-      <w:proofErr w:type="spellStart"/>
-      <w:r>
-        <w:t>những</w:t>
-      </w:r>
-      <w:proofErr w:type="spellEnd"/>
-      <w:r>
-        <w:t xml:space="preserve"> </w:t>
-      </w:r>
-      <w:proofErr w:type="spellStart"/>
-      <w:r>
-        <w:t>hàm</w:t>
-      </w:r>
-      <w:proofErr w:type="spellEnd"/>
-      <w:r>
-        <w:t xml:space="preserve"> JavaScript </w:t>
-      </w:r>
-      <w:proofErr w:type="spellStart"/>
-      <w:r>
-        <w:t>với</w:t>
-      </w:r>
-      <w:proofErr w:type="spellEnd"/>
-      <w:r>
-        <w:t xml:space="preserve"> </w:t>
-      </w:r>
-      <w:proofErr w:type="spellStart"/>
-      <w:r>
-        <w:t>một</w:t>
-      </w:r>
-      <w:proofErr w:type="spellEnd"/>
-      <w:r>
-        <w:t xml:space="preserve"> </w:t>
-      </w:r>
-      <w:proofErr w:type="spellStart"/>
-      <w:r>
-        <w:t>số</w:t>
-      </w:r>
-      <w:proofErr w:type="spellEnd"/>
-      <w:r>
-        <w:t xml:space="preserve"> </w:t>
-      </w:r>
-      <w:proofErr w:type="spellStart"/>
-      <w:r>
-        <w:t>lượng</w:t>
-      </w:r>
-      <w:proofErr w:type="spellEnd"/>
-      <w:r>
-        <w:t xml:space="preserve"> </w:t>
-      </w:r>
-      <w:proofErr w:type="spellStart"/>
-      <w:r>
-        <w:t>tuỳ</w:t>
-      </w:r>
-      <w:proofErr w:type="spellEnd"/>
-      <w:r>
-        <w:t xml:space="preserve"> ý </w:t>
-      </w:r>
-      <w:proofErr w:type="spellStart"/>
-      <w:r>
-        <w:t>các</w:t>
-      </w:r>
-      <w:proofErr w:type="spellEnd"/>
-      <w:r>
-        <w:t xml:space="preserve"> inputs </w:t>
-      </w:r>
-      <w:proofErr w:type="spellStart"/>
-      <w:r>
-        <w:t>và</w:t>
-      </w:r>
-      <w:proofErr w:type="spellEnd"/>
-      <w:r>
-        <w:t xml:space="preserve"> </w:t>
-      </w:r>
-      <w:proofErr w:type="spellStart"/>
-      <w:r>
-        <w:t>một</w:t>
-      </w:r>
-      <w:proofErr w:type="spellEnd"/>
-      <w:r>
-        <w:t xml:space="preserve"> output. Code </w:t>
-      </w:r>
-      <w:proofErr w:type="spellStart"/>
-      <w:r>
-        <w:t>bên</w:t>
-      </w:r>
-      <w:proofErr w:type="spellEnd"/>
-      <w:r>
-        <w:t xml:space="preserve"> </w:t>
-      </w:r>
-      <w:proofErr w:type="spellStart"/>
-      <w:r>
-        <w:t>dưới</w:t>
-      </w:r>
-      <w:proofErr w:type="spellEnd"/>
-      <w:r>
-        <w:t xml:space="preserve"> </w:t>
-      </w:r>
-      <w:proofErr w:type="spellStart"/>
-      <w:r>
-        <w:t>trình</w:t>
-      </w:r>
-      <w:proofErr w:type="spellEnd"/>
-      <w:r>
-        <w:t xml:space="preserve"> </w:t>
-      </w:r>
-      <w:proofErr w:type="spellStart"/>
-      <w:r>
-        <w:t>bày</w:t>
-      </w:r>
-      <w:proofErr w:type="spellEnd"/>
-      <w:r>
-        <w:t xml:space="preserve"> </w:t>
-      </w:r>
-      <w:proofErr w:type="spellStart"/>
-      <w:r>
-        <w:t>một</w:t>
-      </w:r>
-      <w:proofErr w:type="spellEnd"/>
-      <w:r>
-        <w:t xml:space="preserve"> component </w:t>
-      </w:r>
-      <w:proofErr w:type="spellStart"/>
-      <w:r>
-        <w:t>được</w:t>
-      </w:r>
-      <w:proofErr w:type="spellEnd"/>
-      <w:r>
-        <w:t xml:space="preserve"> </w:t>
-      </w:r>
-      <w:proofErr w:type="spellStart"/>
-      <w:r>
-        <w:t>định</w:t>
-      </w:r>
-      <w:proofErr w:type="spellEnd"/>
-      <w:r>
-        <w:t xml:space="preserve"> </w:t>
-      </w:r>
-      <w:proofErr w:type="spellStart"/>
-      <w:r>
-        <w:t>nghĩa</w:t>
-      </w:r>
-      <w:proofErr w:type="spellEnd"/>
-      <w:r>
-        <w:t xml:space="preserve"> </w:t>
-      </w:r>
-      <w:proofErr w:type="spellStart"/>
-      <w:r>
-        <w:t>bởi</w:t>
-      </w:r>
-      <w:proofErr w:type="spellEnd"/>
-      <w:r>
-        <w:t xml:space="preserve"> </w:t>
-      </w:r>
-      <w:proofErr w:type="spellStart"/>
-      <w:r>
-        <w:t>một</w:t>
-      </w:r>
-      <w:proofErr w:type="spellEnd"/>
-      <w:r>
-        <w:t xml:space="preserve"> </w:t>
-      </w:r>
-      <w:proofErr w:type="spellStart"/>
-      <w:r>
-        <w:t>hàm</w:t>
-      </w:r>
-      <w:proofErr w:type="spellEnd"/>
-      <w:r>
-        <w:t xml:space="preserve"> JavaScript </w:t>
-      </w:r>
-      <w:proofErr w:type="spellStart"/>
-      <w:r>
-        <w:t>và</w:t>
-      </w:r>
-      <w:proofErr w:type="spellEnd"/>
-      <w:r>
-        <w:t xml:space="preserve"> </w:t>
-      </w:r>
-      <w:proofErr w:type="spellStart"/>
-      <w:r>
-        <w:t>sử</w:t>
-      </w:r>
-      <w:proofErr w:type="spellEnd"/>
-      <w:r>
-        <w:t xml:space="preserve"> </w:t>
-      </w:r>
-      <w:proofErr w:type="spellStart"/>
-      <w:r>
-        <w:t>dụng</w:t>
-      </w:r>
-      <w:proofErr w:type="spellEnd"/>
-      <w:r>
-        <w:t xml:space="preserve"> ES6.</w:t>
-      </w:r>
-    </w:p>
-    <w:p>
-      <w:r>
-        <w:t>3-Angular</w:t>
-      </w:r>
-      <w:proofErr w:type="gramStart"/>
-      <w:r>
-        <w:t>:render</w:t>
-      </w:r>
-      <w:proofErr w:type="gramEnd"/>
-      <w:r>
-        <w:t xml:space="preserve"> tai client </w:t>
-      </w:r>
-      <w:proofErr w:type="spellStart"/>
-      <w:r>
-        <w:t>va</w:t>
-      </w:r>
-      <w:proofErr w:type="spellEnd"/>
-      <w:r>
-        <w:t xml:space="preserve"> server</w:t>
-      </w:r>
-    </w:p>
-    <w:p>
-      <w:r>
-        <w:t xml:space="preserve">3-ReactJS: render </w:t>
-      </w:r>
-      <w:proofErr w:type="gramStart"/>
-      <w:r>
-        <w:t>tai</w:t>
-      </w:r>
-      <w:proofErr w:type="gramEnd"/>
-      <w:r>
-        <w:t xml:space="preserve"> server</w:t>
-      </w:r>
-    </w:p>
-    <w:p>
-      <w:r>
-        <w:t xml:space="preserve">4-Angular: data binding </w:t>
-      </w:r>
-      <w:proofErr w:type="gramStart"/>
-      <w:r>
-        <w:t>2</w:t>
-      </w:r>
-      <w:proofErr w:type="gramEnd"/>
-      <w:r>
-        <w:t xml:space="preserve"> </w:t>
-      </w:r>
-      <w:proofErr w:type="spellStart"/>
-      <w:r>
-        <w:t>chieu</w:t>
-      </w:r>
-      <w:proofErr w:type="spellEnd"/>
-    </w:p>
-    <w:p>
-      <w:r>
-        <w:t xml:space="preserve">4-ReactJS: data binding </w:t>
-      </w:r>
-      <w:proofErr w:type="gramStart"/>
-      <w:r>
-        <w:t>1</w:t>
-      </w:r>
-      <w:proofErr w:type="gramEnd"/>
-      <w:r>
-        <w:t xml:space="preserve"> </w:t>
-      </w:r>
-      <w:proofErr w:type="spellStart"/>
-      <w:r>
-        <w:t>chieu</w:t>
-      </w:r>
-      <w:proofErr w:type="spellEnd"/>
-    </w:p>
-    <w:p>
-      <w:r>
-        <w:t xml:space="preserve">5-Angular: </w:t>
-      </w:r>
-      <w:proofErr w:type="spellStart"/>
-      <w:r>
-        <w:t>kho</w:t>
-      </w:r>
-      <w:proofErr w:type="spellEnd"/>
-      <w:r>
-        <w:t xml:space="preserve"> </w:t>
-      </w:r>
-      <w:proofErr w:type="spellStart"/>
-      <w:r>
-        <w:t>tiep</w:t>
-      </w:r>
-      <w:proofErr w:type="spellEnd"/>
-      <w:r>
-        <w:t xml:space="preserve"> can </w:t>
-      </w:r>
-      <w:proofErr w:type="gramStart"/>
-      <w:r>
-        <w:t>hon(</w:t>
-      </w:r>
-      <w:proofErr w:type="spellStart"/>
-      <w:proofErr w:type="gramEnd"/>
-      <w:r>
-        <w:t>yeu</w:t>
-      </w:r>
-      <w:proofErr w:type="spellEnd"/>
-      <w:r>
-        <w:t xml:space="preserve"> </w:t>
-      </w:r>
-      <w:proofErr w:type="spellStart"/>
-      <w:r>
-        <w:t>cau</w:t>
-      </w:r>
-      <w:proofErr w:type="spellEnd"/>
-      <w:r>
-        <w:t xml:space="preserve"> co </w:t>
-      </w:r>
-      <w:proofErr w:type="spellStart"/>
-      <w:r>
-        <w:t>kien</w:t>
-      </w:r>
-      <w:proofErr w:type="spellEnd"/>
-      <w:r>
-        <w:t xml:space="preserve"> </w:t>
-      </w:r>
-      <w:proofErr w:type="spellStart"/>
-      <w:r>
-        <w:t>thuc</w:t>
-      </w:r>
-      <w:proofErr w:type="spellEnd"/>
-      <w:r>
-        <w:t xml:space="preserve"> </w:t>
-      </w:r>
-      <w:proofErr w:type="spellStart"/>
-      <w:r>
-        <w:t>nang</w:t>
-      </w:r>
-      <w:proofErr w:type="spellEnd"/>
-      <w:r>
-        <w:t xml:space="preserve"> </w:t>
-      </w:r>
-      <w:proofErr w:type="spellStart"/>
-      <w:r>
-        <w:t>cao</w:t>
-      </w:r>
-      <w:proofErr w:type="spellEnd"/>
-      <w:r>
-        <w:t xml:space="preserve"> </w:t>
-      </w:r>
-      <w:proofErr w:type="spellStart"/>
-      <w:r>
-        <w:t>ve</w:t>
-      </w:r>
-      <w:proofErr w:type="spellEnd"/>
-      <w:r>
-        <w:t xml:space="preserve"> JS)</w:t>
-      </w:r>
-    </w:p>
-    <w:p>
-      <w:r>
-        <w:t xml:space="preserve">5-ReactJS: de </w:t>
-      </w:r>
-      <w:proofErr w:type="spellStart"/>
-      <w:r>
-        <w:t>tiep</w:t>
-      </w:r>
-      <w:proofErr w:type="spellEnd"/>
-      <w:r>
-        <w:t xml:space="preserve"> can </w:t>
-      </w:r>
-      <w:proofErr w:type="gramStart"/>
-      <w:r>
-        <w:t>hon(</w:t>
-      </w:r>
-      <w:proofErr w:type="gramEnd"/>
-      <w:r>
-        <w:t xml:space="preserve">chi can dev co </w:t>
-      </w:r>
-      <w:proofErr w:type="spellStart"/>
-      <w:r>
-        <w:t>kien</w:t>
-      </w:r>
-      <w:proofErr w:type="spellEnd"/>
-      <w:r>
-        <w:t xml:space="preserve"> </w:t>
-      </w:r>
-      <w:proofErr w:type="spellStart"/>
-      <w:r>
-        <w:t>thuc</w:t>
-      </w:r>
-      <w:proofErr w:type="spellEnd"/>
-      <w:r>
-        <w:t xml:space="preserve"> </w:t>
-      </w:r>
-      <w:proofErr w:type="spellStart"/>
-      <w:r>
-        <w:t>trung</w:t>
-      </w:r>
-      <w:proofErr w:type="spellEnd"/>
-      <w:r>
-        <w:t xml:space="preserve"> </w:t>
-      </w:r>
-      <w:proofErr w:type="spellStart"/>
-      <w:r>
-        <w:t>binh</w:t>
-      </w:r>
-      <w:proofErr w:type="spellEnd"/>
-      <w:r>
-        <w:t xml:space="preserve"> </w:t>
-      </w:r>
-      <w:proofErr w:type="spellStart"/>
-      <w:r>
-        <w:t>ve</w:t>
-      </w:r>
-      <w:proofErr w:type="spellEnd"/>
-      <w:r>
-        <w:t xml:space="preserve"> JS)</w:t>
-      </w:r>
-    </w:p>
-    <w:p>
-      <w:r>
-        <w:t xml:space="preserve">6-Angular: co API Pipe co </w:t>
-      </w:r>
-      <w:proofErr w:type="spellStart"/>
-      <w:r>
-        <w:t>san</w:t>
-      </w:r>
-      <w:proofErr w:type="gramStart"/>
-      <w:r>
-        <w:t>,hoac</w:t>
-      </w:r>
-      <w:proofErr w:type="spellEnd"/>
-      <w:proofErr w:type="gramEnd"/>
-      <w:r>
-        <w:t xml:space="preserve"> dev co the </w:t>
-      </w:r>
-      <w:proofErr w:type="spellStart"/>
-      <w:r>
-        <w:t>tu</w:t>
-      </w:r>
-      <w:proofErr w:type="spellEnd"/>
-      <w:r>
-        <w:t xml:space="preserve"> </w:t>
-      </w:r>
-      <w:proofErr w:type="spellStart"/>
-      <w:r>
-        <w:t>viet</w:t>
-      </w:r>
-      <w:proofErr w:type="spellEnd"/>
-      <w:r>
-        <w:t xml:space="preserve"> pipe</w:t>
-      </w:r>
-    </w:p>
-    <w:p>
-      <w:r>
-        <w:t xml:space="preserve">6-ReactJS: </w:t>
-      </w:r>
-      <w:proofErr w:type="spellStart"/>
-      <w:r>
-        <w:t>ko</w:t>
-      </w:r>
-      <w:proofErr w:type="spellEnd"/>
-      <w:r>
-        <w:t xml:space="preserve"> co </w:t>
-      </w:r>
-      <w:proofErr w:type="spellStart"/>
-      <w:r>
-        <w:t>Pipe</w:t>
-      </w:r>
-      <w:proofErr w:type="gramStart"/>
-      <w:r>
-        <w:t>,su</w:t>
-      </w:r>
-      <w:proofErr w:type="spellEnd"/>
-      <w:proofErr w:type="gramEnd"/>
-      <w:r>
-        <w:t xml:space="preserve"> dung </w:t>
-      </w:r>
-      <w:proofErr w:type="spellStart"/>
-      <w:r>
-        <w:t>cac</w:t>
-      </w:r>
-      <w:proofErr w:type="spellEnd"/>
-      <w:r>
-        <w:t xml:space="preserve"> ham </w:t>
-      </w:r>
-      <w:proofErr w:type="spellStart"/>
-      <w:r>
-        <w:t>javascript</w:t>
-      </w:r>
-      <w:proofErr w:type="spellEnd"/>
-      <w:r>
-        <w:t xml:space="preserve"> thong </w:t>
-      </w:r>
-      <w:proofErr w:type="spellStart"/>
-      <w:r>
-        <w:t>thuong</w:t>
-      </w:r>
-      <w:proofErr w:type="spellEnd"/>
-      <w:r>
-        <w:t xml:space="preserve"> de filter du lieu</w:t>
-      </w:r>
-    </w:p>
-    <w:p>
-      <w:r>
-        <w:t xml:space="preserve">A </w:t>
-      </w:r>
-      <w:proofErr w:type="spellStart"/>
-      <w:r>
-        <w:t>ko</w:t>
-      </w:r>
-      <w:proofErr w:type="spellEnd"/>
-      <w:r>
-        <w:t xml:space="preserve"> </w:t>
-      </w:r>
-      <w:proofErr w:type="spellStart"/>
-      <w:r>
-        <w:t>hieu</w:t>
-      </w:r>
-      <w:proofErr w:type="gramStart"/>
-      <w:r>
-        <w:t>,chuyen</w:t>
-      </w:r>
-      <w:proofErr w:type="spellEnd"/>
-      <w:proofErr w:type="gramEnd"/>
-      <w:r>
         <w:t xml:space="preserve"> 3 </w:t>
       </w:r>
       <w:proofErr w:type="spellStart"/>
@@ -12671,7 +12889,6 @@
     <w:p>
       <w:proofErr w:type="spellStart"/>
       <w:r>
-        <w:lastRenderedPageBreak/>
         <w:t>Fl</w:t>
       </w:r>
       <w:proofErr w:type="spellEnd"/>

</xml_diff>

<commit_message>
add 43 sap xep tong hop CTDL-GT
</commit_message>
<xml_diff>
--- a/NOTE/new word.docx
+++ b/NOTE/new word.docx
@@ -10530,67 +10530,108 @@
         <w:adjustRightInd w:val="0"/>
       </w:pPr>
       <w:r>
-        <w:t xml:space="preserve">27 </w:t>
-      </w:r>
+        <w:t>Intact</w:t>
+      </w:r>
+      <w:r>
+        <w:t xml:space="preserve">: </w:t>
+      </w:r>
+      <w:proofErr w:type="spellStart"/>
       <w:proofErr w:type="gramStart"/>
       <w:r>
-        <w:t>subtract</w:t>
-      </w:r>
-      <w:r>
-        <w:t>:</w:t>
-      </w:r>
+        <w:t>nguyen</w:t>
+      </w:r>
+      <w:proofErr w:type="spellEnd"/>
       <w:proofErr w:type="gramEnd"/>
       <w:r>
         <w:t xml:space="preserve"> </w:t>
       </w:r>
       <w:proofErr w:type="spellStart"/>
       <w:r>
-        <w:t>phep</w:t>
-      </w:r>
-      <w:proofErr w:type="spellEnd"/>
-      <w:r>
-        <w:t xml:space="preserve"> </w:t>
-      </w:r>
-      <w:proofErr w:type="spellStart"/>
-      <w:r>
-        <w:t>tru</w:t>
-      </w:r>
-      <w:proofErr w:type="spellEnd"/>
-    </w:p>
-    <w:p>
-      <w:pPr>
-        <w:autoSpaceDE w:val="0"/>
-        <w:autoSpaceDN w:val="0"/>
-        <w:adjustRightInd w:val="0"/>
-      </w:pPr>
+        <w:t>ven</w:t>
+      </w:r>
+      <w:proofErr w:type="spellEnd"/>
+    </w:p>
+    <w:p>
+      <w:pPr>
+        <w:autoSpaceDE w:val="0"/>
+        <w:autoSpaceDN w:val="0"/>
+        <w:adjustRightInd w:val="0"/>
+      </w:pPr>
+      <w:r>
+        <w:t>Criterion</w:t>
+      </w:r>
+      <w:r>
+        <w:t xml:space="preserve">: </w:t>
+      </w:r>
+      <w:proofErr w:type="spellStart"/>
+      <w:r>
+        <w:t>tieu</w:t>
+      </w:r>
+      <w:proofErr w:type="spellEnd"/>
+      <w:r>
+        <w:t xml:space="preserve"> </w:t>
+      </w:r>
+      <w:proofErr w:type="spellStart"/>
+      <w:r>
+        <w:t>chuan</w:t>
+      </w:r>
+      <w:proofErr w:type="spellEnd"/>
+    </w:p>
+    <w:p>
+      <w:pPr>
+        <w:autoSpaceDE w:val="0"/>
+        <w:autoSpaceDN w:val="0"/>
+        <w:adjustRightInd w:val="0"/>
+      </w:pPr>
+      <w:r>
+        <w:t>W</w:t>
+      </w:r>
+      <w:r>
+        <w:t>ildcard</w:t>
+      </w:r>
+      <w:r>
+        <w:t xml:space="preserve">: </w:t>
+      </w:r>
+      <w:proofErr w:type="spellStart"/>
       <w:proofErr w:type="gramStart"/>
       <w:r>
-        <w:t>31</w:t>
-      </w:r>
+        <w:t>ky</w:t>
+      </w:r>
+      <w:proofErr w:type="spellEnd"/>
       <w:proofErr w:type="gramEnd"/>
       <w:r>
         <w:t xml:space="preserve"> </w:t>
       </w:r>
-      <w:r>
-        <w:t xml:space="preserve">decimal: </w:t>
-      </w:r>
-      <w:proofErr w:type="spellStart"/>
-      <w:r>
-        <w:t>thap</w:t>
-      </w:r>
-      <w:proofErr w:type="spellEnd"/>
-      <w:r>
-        <w:t xml:space="preserve"> phan</w:t>
-      </w:r>
-    </w:p>
-    <w:p>
-      <w:pPr>
-        <w:autoSpaceDE w:val="0"/>
-        <w:autoSpaceDN w:val="0"/>
-        <w:adjustRightInd w:val="0"/>
-      </w:pPr>
-      <w:r>
-        <w:t>Cohesive</w:t>
+      <w:proofErr w:type="spellStart"/>
+      <w:r>
+        <w:t>tu</w:t>
+      </w:r>
+      <w:proofErr w:type="spellEnd"/>
+      <w:r>
+        <w:t xml:space="preserve"> </w:t>
+      </w:r>
+      <w:proofErr w:type="spellStart"/>
+      <w:r>
+        <w:t>dai</w:t>
+      </w:r>
+      <w:proofErr w:type="spellEnd"/>
+      <w:r>
+        <w:t xml:space="preserve"> </w:t>
+      </w:r>
+      <w:proofErr w:type="spellStart"/>
+      <w:r>
+        <w:t>dien</w:t>
+      </w:r>
+      <w:proofErr w:type="spellEnd"/>
+    </w:p>
+    <w:p>
+      <w:pPr>
+        <w:autoSpaceDE w:val="0"/>
+        <w:autoSpaceDN w:val="0"/>
+        <w:adjustRightInd w:val="0"/>
+      </w:pPr>
+      <w:r>
+        <w:t>Conjunction</w:t>
       </w:r>
       <w:r>
         <w:t xml:space="preserve">: </w:t>
@@ -10601,159 +10642,75 @@
       </w:r>
       <w:proofErr w:type="spellEnd"/>
       <w:r>
-        <w:t xml:space="preserve"> </w:t>
-      </w:r>
-      <w:proofErr w:type="spellStart"/>
-      <w:r>
-        <w:t>hop</w:t>
+        <w:t xml:space="preserve"> hop</w:t>
+      </w:r>
+    </w:p>
+    <w:p>
+      <w:pPr>
+        <w:autoSpaceDE w:val="0"/>
+        <w:autoSpaceDN w:val="0"/>
+        <w:adjustRightInd w:val="0"/>
+      </w:pPr>
+      <w:r>
+        <w:t>Tier</w:t>
+      </w:r>
+      <w:r>
+        <w:t xml:space="preserve">: </w:t>
+      </w:r>
+      <w:proofErr w:type="spellStart"/>
+      <w:r>
+        <w:t>tang</w:t>
       </w:r>
       <w:proofErr w:type="gramStart"/>
       <w:r>
-        <w:t>,ket</w:t>
+        <w:t>,bac</w:t>
       </w:r>
       <w:proofErr w:type="spellEnd"/>
       <w:proofErr w:type="gramEnd"/>
-      <w:r>
-        <w:t xml:space="preserve"> </w:t>
-      </w:r>
-      <w:proofErr w:type="spellStart"/>
-      <w:r>
-        <w:t>dinh</w:t>
-      </w:r>
-      <w:proofErr w:type="spellEnd"/>
-    </w:p>
-    <w:p>
-      <w:pPr>
-        <w:autoSpaceDE w:val="0"/>
-        <w:autoSpaceDN w:val="0"/>
-        <w:adjustRightInd w:val="0"/>
-      </w:pPr>
-      <w:proofErr w:type="gramStart"/>
-      <w:r>
-        <w:t>Enhance</w:t>
-      </w:r>
-      <w:r>
-        <w:t>:</w:t>
-      </w:r>
-      <w:proofErr w:type="gramEnd"/>
-      <w:r>
-        <w:t xml:space="preserve"> </w:t>
-      </w:r>
-      <w:proofErr w:type="spellStart"/>
-      <w:r>
-        <w:t>nang</w:t>
-      </w:r>
-      <w:proofErr w:type="spellEnd"/>
-      <w:r>
-        <w:t xml:space="preserve"> </w:t>
-      </w:r>
-      <w:proofErr w:type="spellStart"/>
-      <w:r>
-        <w:t>cao</w:t>
-      </w:r>
-      <w:proofErr w:type="spellEnd"/>
-    </w:p>
-    <w:p>
-      <w:pPr>
-        <w:autoSpaceDE w:val="0"/>
-        <w:autoSpaceDN w:val="0"/>
-        <w:adjustRightInd w:val="0"/>
-      </w:pPr>
-      <w:r>
-        <w:t xml:space="preserve">Redundant: </w:t>
-      </w:r>
-      <w:proofErr w:type="spellStart"/>
-      <w:r>
-        <w:t>dua</w:t>
-      </w:r>
-      <w:proofErr w:type="spellEnd"/>
-      <w:r>
-        <w:t xml:space="preserve"> </w:t>
-      </w:r>
-      <w:proofErr w:type="spellStart"/>
-      <w:r>
-        <w:t>thua</w:t>
-      </w:r>
-      <w:proofErr w:type="gramStart"/>
-      <w:r>
-        <w:t>,</w:t>
-      </w:r>
-      <w:r>
-        <w:t>ko</w:t>
-      </w:r>
-      <w:proofErr w:type="spellEnd"/>
-      <w:proofErr w:type="gramEnd"/>
-      <w:r>
-        <w:t xml:space="preserve"> can </w:t>
-      </w:r>
-      <w:proofErr w:type="spellStart"/>
-      <w:r>
-        <w:t>thiet</w:t>
-      </w:r>
-      <w:proofErr w:type="spellEnd"/>
-    </w:p>
-    <w:p>
-      <w:pPr>
-        <w:autoSpaceDE w:val="0"/>
-        <w:autoSpaceDN w:val="0"/>
-        <w:adjustRightInd w:val="0"/>
-      </w:pPr>
-      <w:r>
-        <w:rPr>
-          <w:rFonts w:ascii="Verdana" w:hAnsi="Verdana"/>
-          <w:color w:val="000000"/>
-          <w:sz w:val="23"/>
-          <w:szCs w:val="23"/>
-          <w:shd w:val="clear" w:color="auto" w:fill="FFFFFF"/>
-        </w:rPr>
-        <w:t>identified</w:t>
+    </w:p>
+    <w:p>
+      <w:pPr>
+        <w:autoSpaceDE w:val="0"/>
+        <w:autoSpaceDN w:val="0"/>
+        <w:adjustRightInd w:val="0"/>
+      </w:pPr>
+      <w:r>
+        <w:t>Substitute</w:t>
+      </w:r>
+      <w:r>
+        <w:t xml:space="preserve">: </w:t>
+      </w:r>
+      <w:proofErr w:type="spellStart"/>
+      <w:r>
+        <w:t>thay</w:t>
+      </w:r>
+      <w:proofErr w:type="spellEnd"/>
+      <w:r>
+        <w:t xml:space="preserve"> the</w:t>
+      </w:r>
+    </w:p>
+    <w:p>
+      <w:pPr>
+        <w:autoSpaceDE w:val="0"/>
+        <w:autoSpaceDN w:val="0"/>
+        <w:adjustRightInd w:val="0"/>
+      </w:pPr>
+      <w:r>
+        <w:t>Represents</w:t>
+      </w:r>
+      <w:r>
+        <w:t xml:space="preserve">: </w:t>
+      </w:r>
+      <w:proofErr w:type="spellStart"/>
+      <w:r>
+        <w:t>dai</w:t>
+      </w:r>
+      <w:proofErr w:type="spellEnd"/>
+      <w:r>
+        <w:t xml:space="preserve"> dien</w:t>
       </w:r>
       <w:bookmarkStart w:id="0" w:name="_GoBack"/>
       <w:bookmarkEnd w:id="0"/>
-      <w:r>
-        <w:rPr>
-          <w:rFonts w:ascii="Verdana" w:hAnsi="Verdana"/>
-          <w:color w:val="000000"/>
-          <w:sz w:val="23"/>
-          <w:szCs w:val="23"/>
-          <w:shd w:val="clear" w:color="auto" w:fill="FFFFFF"/>
-        </w:rPr>
-        <w:t xml:space="preserve">: </w:t>
-      </w:r>
-      <w:proofErr w:type="spellStart"/>
-      <w:r>
-        <w:rPr>
-          <w:rFonts w:ascii="Verdana" w:hAnsi="Verdana"/>
-          <w:color w:val="000000"/>
-          <w:sz w:val="23"/>
-          <w:szCs w:val="23"/>
-          <w:shd w:val="clear" w:color="auto" w:fill="FFFFFF"/>
-        </w:rPr>
-        <w:t>xac</w:t>
-      </w:r>
-      <w:proofErr w:type="spellEnd"/>
-      <w:r>
-        <w:rPr>
-          <w:rFonts w:ascii="Verdana" w:hAnsi="Verdana"/>
-          <w:color w:val="000000"/>
-          <w:sz w:val="23"/>
-          <w:szCs w:val="23"/>
-          <w:shd w:val="clear" w:color="auto" w:fill="FFFFFF"/>
-        </w:rPr>
-        <w:t xml:space="preserve"> </w:t>
-      </w:r>
-      <w:proofErr w:type="spellStart"/>
-      <w:r>
-        <w:rPr>
-          <w:rFonts w:ascii="Verdana" w:hAnsi="Verdana"/>
-          <w:color w:val="000000"/>
-          <w:sz w:val="23"/>
-          <w:szCs w:val="23"/>
-          <w:shd w:val="clear" w:color="auto" w:fill="FFFFFF"/>
-        </w:rPr>
-        <w:t>dinh</w:t>
-      </w:r>
-      <w:proofErr w:type="spellEnd"/>
     </w:p>
     <w:p>
       <w:pPr>
@@ -11597,6 +11554,7 @@
         <w:rPr>
           <w:lang w:val="vi-VN"/>
         </w:rPr>
+        <w:lastRenderedPageBreak/>
         <w:t>làm vi</w:t>
       </w:r>
       <w:r>
@@ -11641,7 +11599,6 @@
         <w:rPr>
           <w:lang w:val="vi-VN"/>
         </w:rPr>
-        <w:lastRenderedPageBreak/>
         <w:t>M</w:t>
       </w:r>
       <w:r>

</xml_diff>

<commit_message>
check OOP before ftest
</commit_message>
<xml_diff>
--- a/NOTE/new word.docx
+++ b/NOTE/new word.docx
@@ -10740,7 +10740,54 @@
         <w:t>Constraints</w:t>
       </w:r>
       <w:r>
-        <w:t>: rang buoc</w:t>
+        <w:t xml:space="preserve">: rang </w:t>
+      </w:r>
+      <w:proofErr w:type="spellStart"/>
+      <w:r>
+        <w:t>buoc</w:t>
+      </w:r>
+      <w:proofErr w:type="spellEnd"/>
+    </w:p>
+    <w:p>
+      <w:pPr>
+        <w:autoSpaceDE w:val="0"/>
+        <w:autoSpaceDN w:val="0"/>
+        <w:adjustRightInd w:val="0"/>
+      </w:pPr>
+      <w:r>
+        <w:t>Enforces</w:t>
+      </w:r>
+      <w:r>
+        <w:t xml:space="preserve">: </w:t>
+      </w:r>
+      <w:proofErr w:type="spellStart"/>
+      <w:r>
+        <w:t>thuc</w:t>
+      </w:r>
+      <w:proofErr w:type="spellEnd"/>
+      <w:r>
+        <w:t xml:space="preserve"> thi</w:t>
+      </w:r>
+    </w:p>
+    <w:p>
+      <w:pPr>
+        <w:autoSpaceDE w:val="0"/>
+        <w:autoSpaceDN w:val="0"/>
+        <w:adjustRightInd w:val="0"/>
+      </w:pPr>
+      <w:r>
+        <w:t>Violate</w:t>
+      </w:r>
+      <w:r>
+        <w:t xml:space="preserve">: </w:t>
+      </w:r>
+      <w:proofErr w:type="spellStart"/>
+      <w:r>
+        <w:t>xam</w:t>
+      </w:r>
+      <w:proofErr w:type="spellEnd"/>
+      <w:r>
+        <w:t xml:space="preserve"> pham</w:t>
       </w:r>
       <w:bookmarkStart w:id="0" w:name="_GoBack"/>
       <w:bookmarkEnd w:id="0"/>
@@ -11295,6 +11342,7 @@
           <w:szCs w:val="21"/>
           <w:highlight w:val="black"/>
         </w:rPr>
+        <w:lastRenderedPageBreak/>
         <w:t>&lt;</w:t>
       </w:r>
       <w:r>
@@ -11525,7 +11573,6 @@
         <w:rPr>
           <w:lang w:val="vi-VN"/>
         </w:rPr>
-        <w:lastRenderedPageBreak/>
         <w:t>g</w:t>
       </w:r>
       <w:r>

</xml_diff>